<commit_message>
Subo el Rating.sh y la documentacion que mando Cristian por Mail
</commit_message>
<xml_diff>
--- a/Escritorio/Grupo9/TP Sistemas Operativos - Precios Cuidados - Grupo 9.docx
+++ b/Escritorio/Grupo9/TP Sistemas Operativos - Precios Cuidados - Grupo 9.docx
@@ -774,6 +774,15 @@
                 <w:szCs w:val="24"/>
               </w:rPr>
             </w:pPr>
+            <w:r>
+              <w:rPr>
+                <w:rFonts w:cs="Arial"/>
+                <w:sz w:val="24"/>
+                <w:szCs w:val="24"/>
+                <w:lang w:val="es-ES_tradnl"/>
+              </w:rPr>
+              <w:t>86450</w:t>
+            </w:r>
           </w:p>
         </w:tc>
         <w:tc>
@@ -795,6 +804,30 @@
                 <w:szCs w:val="24"/>
               </w:rPr>
             </w:pPr>
+            <w:r>
+              <w:rPr>
+                <w:sz w:val="24"/>
+                <w:szCs w:val="24"/>
+                <w:lang w:val="es-ES_tradnl"/>
+              </w:rPr>
+              <w:t>Delle</w:t>
+            </w:r>
+            <w:r>
+              <w:rPr>
+                <w:sz w:val="24"/>
+                <w:szCs w:val="24"/>
+                <w:lang w:val="es-ES_tradnl"/>
+              </w:rPr>
+              <w:t xml:space="preserve"> P</w:t>
+            </w:r>
+            <w:r>
+              <w:rPr>
+                <w:sz w:val="24"/>
+                <w:szCs w:val="24"/>
+                <w:lang w:val="es-ES_tradnl"/>
+              </w:rPr>
+              <w:t>iane, Cristian</w:t>
+            </w:r>
           </w:p>
         </w:tc>
         <w:tc>
@@ -2450,6 +2483,15 @@
                 <w:szCs w:val="24"/>
               </w:rPr>
             </w:pPr>
+            <w:r>
+              <w:rPr>
+                <w:rFonts w:cs="Arial"/>
+                <w:sz w:val="24"/>
+                <w:szCs w:val="24"/>
+                <w:lang w:val="es-ES_tradnl"/>
+              </w:rPr>
+              <w:t>86450</w:t>
+            </w:r>
           </w:p>
         </w:tc>
         <w:tc>
@@ -2471,6 +2513,30 @@
                 <w:szCs w:val="24"/>
               </w:rPr>
             </w:pPr>
+            <w:r>
+              <w:rPr>
+                <w:sz w:val="24"/>
+                <w:szCs w:val="24"/>
+                <w:lang w:val="es-ES_tradnl"/>
+              </w:rPr>
+              <w:t>Delle</w:t>
+            </w:r>
+            <w:r>
+              <w:rPr>
+                <w:sz w:val="24"/>
+                <w:szCs w:val="24"/>
+                <w:lang w:val="es-ES_tradnl"/>
+              </w:rPr>
+              <w:t xml:space="preserve"> P</w:t>
+            </w:r>
+            <w:r>
+              <w:rPr>
+                <w:sz w:val="24"/>
+                <w:szCs w:val="24"/>
+                <w:lang w:val="es-ES_tradnl"/>
+              </w:rPr>
+              <w:t>iane, Cristian</w:t>
+            </w:r>
           </w:p>
         </w:tc>
         <w:tc>
@@ -6609,7 +6675,6 @@
                 <w:sz w:val="18"/>
                 <w:szCs w:val="18"/>
               </w:rPr>
-              <w:lastRenderedPageBreak/>
               <w:t>Dispara</w:t>
             </w:r>
             <w:r>
@@ -6735,6 +6800,7 @@
                 <w:sz w:val="18"/>
                 <w:szCs w:val="18"/>
               </w:rPr>
+              <w:lastRenderedPageBreak/>
               <w:t>Acepta listas de compras?</w:t>
             </w:r>
           </w:p>
@@ -9132,7 +9198,7 @@
       <w:r>
         <w:fldChar w:fldCharType="separate"/>
       </w:r>
-      <w:hyperlink w:anchor="_Toc386937509" w:history="1">
+      <w:hyperlink w:anchor="_Toc387266049" w:history="1">
         <w:r>
           <w:rPr>
             <w:rStyle w:val="Hipervnculo"/>
@@ -9159,7 +9225,7 @@
             <w:noProof/>
             <w:webHidden/>
           </w:rPr>
-          <w:instrText xml:space="preserve"> PAGEREF _Toc386937509 \h </w:instrText>
+          <w:instrText xml:space="preserve"> PAGEREF _Toc387266049 \h </w:instrText>
         </w:r>
         <w:r>
           <w:rPr>
@@ -9200,7 +9266,7 @@
           <w:noProof/>
         </w:rPr>
       </w:pPr>
-      <w:hyperlink w:anchor="_Toc386937510" w:history="1">
+      <w:hyperlink w:anchor="_Toc387266050" w:history="1">
         <w:r>
           <w:rPr>
             <w:rStyle w:val="Hipervnculo"/>
@@ -9227,7 +9293,7 @@
             <w:noProof/>
             <w:webHidden/>
           </w:rPr>
-          <w:instrText xml:space="preserve"> PAGEREF _Toc386937510 \h </w:instrText>
+          <w:instrText xml:space="preserve"> PAGEREF _Toc387266050 \h </w:instrText>
         </w:r>
         <w:r>
           <w:rPr>
@@ -9268,7 +9334,7 @@
           <w:noProof/>
         </w:rPr>
       </w:pPr>
-      <w:hyperlink w:anchor="_Toc386937511" w:history="1">
+      <w:hyperlink w:anchor="_Toc387266051" w:history="1">
         <w:r>
           <w:rPr>
             <w:rStyle w:val="Hipervnculo"/>
@@ -9295,7 +9361,7 @@
             <w:noProof/>
             <w:webHidden/>
           </w:rPr>
-          <w:instrText xml:space="preserve"> PAGEREF _Toc386937511 \h </w:instrText>
+          <w:instrText xml:space="preserve"> PAGEREF _Toc387266051 \h </w:instrText>
         </w:r>
         <w:r>
           <w:rPr>
@@ -9336,7 +9402,7 @@
           <w:noProof/>
         </w:rPr>
       </w:pPr>
-      <w:hyperlink w:anchor="_Toc386937512" w:history="1">
+      <w:hyperlink w:anchor="_Toc387266052" w:history="1">
         <w:r>
           <w:rPr>
             <w:rStyle w:val="Hipervnculo"/>
@@ -9363,75 +9429,7 @@
             <w:noProof/>
             <w:webHidden/>
           </w:rPr>
-          <w:instrText xml:space="preserve"> PAGEREF _Toc386937512 \h </w:instrText>
-        </w:r>
-        <w:r>
-          <w:rPr>
-            <w:noProof/>
-            <w:webHidden/>
-          </w:rPr>
-        </w:r>
-        <w:r>
-          <w:rPr>
-            <w:noProof/>
-            <w:webHidden/>
-          </w:rPr>
-          <w:fldChar w:fldCharType="separate"/>
-        </w:r>
-        <w:r>
-          <w:rPr>
-            <w:noProof/>
-            <w:webHidden/>
-          </w:rPr>
-          <w:t>7</w:t>
-        </w:r>
-        <w:r>
-          <w:rPr>
-            <w:noProof/>
-            <w:webHidden/>
-          </w:rPr>
-          <w:fldChar w:fldCharType="end"/>
-        </w:r>
-      </w:hyperlink>
-    </w:p>
-    <w:p>
-      <w:pPr>
-        <w:pStyle w:val="TDC2"/>
-        <w:tabs>
-          <w:tab w:val="right" w:leader="underscore" w:pos="8828"/>
-        </w:tabs>
-        <w:rPr>
-          <w:noProof/>
-        </w:rPr>
-      </w:pPr>
-      <w:hyperlink w:anchor="_Toc386937513" w:history="1">
-        <w:r>
-          <w:rPr>
-            <w:rStyle w:val="Hipervnculo"/>
-            <w:noProof/>
-          </w:rPr>
-          <w:t>Rating</w:t>
-        </w:r>
-        <w:r>
-          <w:rPr>
-            <w:noProof/>
-            <w:webHidden/>
-          </w:rPr>
-          <w:tab/>
-        </w:r>
-        <w:r>
-          <w:rPr>
-            <w:noProof/>
-            <w:webHidden/>
-          </w:rPr>
-          <w:fldChar w:fldCharType="begin"/>
-        </w:r>
-        <w:r>
-          <w:rPr>
-            <w:noProof/>
-            <w:webHidden/>
-          </w:rPr>
-          <w:instrText xml:space="preserve"> PAGEREF _Toc386937513 \h </w:instrText>
+          <w:instrText xml:space="preserve"> PAGEREF _Toc387266052 \h </w:instrText>
         </w:r>
         <w:r>
           <w:rPr>
@@ -9472,13 +9470,14 @@
           <w:noProof/>
         </w:rPr>
       </w:pPr>
-      <w:hyperlink w:anchor="_Toc386937514" w:history="1">
+      <w:hyperlink w:anchor="_Toc387266053" w:history="1">
         <w:r>
           <w:rPr>
             <w:rStyle w:val="Hipervnculo"/>
             <w:noProof/>
+            <w:lang w:val="en-US"/>
           </w:rPr>
-          <w:t>Reporting</w:t>
+          <w:t>Rating</w:t>
         </w:r>
         <w:r>
           <w:rPr>
@@ -9499,7 +9498,7 @@
             <w:noProof/>
             <w:webHidden/>
           </w:rPr>
-          <w:instrText xml:space="preserve"> PAGEREF _Toc386937514 \h </w:instrText>
+          <w:instrText xml:space="preserve"> PAGEREF _Toc387266053 \h </w:instrText>
         </w:r>
         <w:r>
           <w:rPr>
@@ -9540,13 +9539,14 @@
           <w:noProof/>
         </w:rPr>
       </w:pPr>
-      <w:hyperlink w:anchor="_Toc386937515" w:history="1">
+      <w:hyperlink w:anchor="_Toc387266054" w:history="1">
         <w:r>
           <w:rPr>
             <w:rStyle w:val="Hipervnculo"/>
             <w:noProof/>
+            <w:lang w:val="en-US"/>
           </w:rPr>
-          <w:t>Mover</w:t>
+          <w:t>Reporting</w:t>
         </w:r>
         <w:r>
           <w:rPr>
@@ -9567,7 +9567,7 @@
             <w:noProof/>
             <w:webHidden/>
           </w:rPr>
-          <w:instrText xml:space="preserve"> PAGEREF _Toc386937515 \h </w:instrText>
+          <w:instrText xml:space="preserve"> PAGEREF _Toc387266054 \h </w:instrText>
         </w:r>
         <w:r>
           <w:rPr>
@@ -9608,13 +9608,14 @@
           <w:noProof/>
         </w:rPr>
       </w:pPr>
-      <w:hyperlink w:anchor="_Toc386937516" w:history="1">
+      <w:hyperlink w:anchor="_Toc387266055" w:history="1">
         <w:r>
           <w:rPr>
             <w:rStyle w:val="Hipervnculo"/>
             <w:noProof/>
+            <w:lang w:val="en-US"/>
           </w:rPr>
-          <w:t>Logging</w:t>
+          <w:t>Mover</w:t>
         </w:r>
         <w:r>
           <w:rPr>
@@ -9635,7 +9636,7 @@
             <w:noProof/>
             <w:webHidden/>
           </w:rPr>
-          <w:instrText xml:space="preserve"> PAGEREF _Toc386937516 \h </w:instrText>
+          <w:instrText xml:space="preserve"> PAGEREF _Toc387266055 \h </w:instrText>
         </w:r>
         <w:r>
           <w:rPr>
@@ -9676,13 +9677,13 @@
           <w:noProof/>
         </w:rPr>
       </w:pPr>
-      <w:hyperlink w:anchor="_Toc386937517" w:history="1">
+      <w:hyperlink w:anchor="_Toc387266056" w:history="1">
         <w:r>
           <w:rPr>
             <w:rStyle w:val="Hipervnculo"/>
             <w:noProof/>
           </w:rPr>
-          <w:t>Start</w:t>
+          <w:t>Logging</w:t>
         </w:r>
         <w:r>
           <w:rPr>
@@ -9703,7 +9704,7 @@
             <w:noProof/>
             <w:webHidden/>
           </w:rPr>
-          <w:instrText xml:space="preserve"> PAGEREF _Toc386937517 \h </w:instrText>
+          <w:instrText xml:space="preserve"> PAGEREF _Toc387266056 \h </w:instrText>
         </w:r>
         <w:r>
           <w:rPr>
@@ -9744,13 +9745,14 @@
           <w:noProof/>
         </w:rPr>
       </w:pPr>
-      <w:hyperlink w:anchor="_Toc386937518" w:history="1">
+      <w:hyperlink w:anchor="_Toc387266057" w:history="1">
         <w:r>
           <w:rPr>
             <w:rStyle w:val="Hipervnculo"/>
             <w:noProof/>
+            <w:lang w:val="en-US"/>
           </w:rPr>
-          <w:t>Stop</w:t>
+          <w:t>Start</w:t>
         </w:r>
         <w:r>
           <w:rPr>
@@ -9771,145 +9773,7 @@
             <w:noProof/>
             <w:webHidden/>
           </w:rPr>
-          <w:instrText xml:space="preserve"> PAGEREF _Toc386937518 \h </w:instrText>
-        </w:r>
-        <w:r>
-          <w:rPr>
-            <w:noProof/>
-            <w:webHidden/>
-          </w:rPr>
-        </w:r>
-        <w:r>
-          <w:rPr>
-            <w:noProof/>
-            <w:webHidden/>
-          </w:rPr>
-          <w:fldChar w:fldCharType="separate"/>
-        </w:r>
-        <w:r>
-          <w:rPr>
-            <w:noProof/>
-            <w:webHidden/>
-          </w:rPr>
-          <w:t>8</w:t>
-        </w:r>
-        <w:r>
-          <w:rPr>
-            <w:noProof/>
-            <w:webHidden/>
-          </w:rPr>
-          <w:fldChar w:fldCharType="end"/>
-        </w:r>
-      </w:hyperlink>
-    </w:p>
-    <w:p>
-      <w:pPr>
-        <w:pStyle w:val="TDC2"/>
-        <w:tabs>
-          <w:tab w:val="right" w:leader="underscore" w:pos="8828"/>
-        </w:tabs>
-        <w:rPr>
-          <w:noProof/>
-        </w:rPr>
-      </w:pPr>
-      <w:hyperlink w:anchor="_Toc386937519" w:history="1">
-        <w:r>
-          <w:rPr>
-            <w:rStyle w:val="Hipervnculo"/>
-            <w:noProof/>
-          </w:rPr>
-          <w:t>Installer</w:t>
-        </w:r>
-        <w:r>
-          <w:rPr>
-            <w:noProof/>
-            <w:webHidden/>
-          </w:rPr>
-          <w:tab/>
-        </w:r>
-        <w:r>
-          <w:rPr>
-            <w:noProof/>
-            <w:webHidden/>
-          </w:rPr>
-          <w:fldChar w:fldCharType="begin"/>
-        </w:r>
-        <w:r>
-          <w:rPr>
-            <w:noProof/>
-            <w:webHidden/>
-          </w:rPr>
-          <w:instrText xml:space="preserve"> PAGEREF _Toc386937519 \h </w:instrText>
-        </w:r>
-        <w:r>
-          <w:rPr>
-            <w:noProof/>
-            <w:webHidden/>
-          </w:rPr>
-        </w:r>
-        <w:r>
-          <w:rPr>
-            <w:noProof/>
-            <w:webHidden/>
-          </w:rPr>
-          <w:fldChar w:fldCharType="separate"/>
-        </w:r>
-        <w:r>
-          <w:rPr>
-            <w:noProof/>
-            <w:webHidden/>
-          </w:rPr>
-          <w:t>8</w:t>
-        </w:r>
-        <w:r>
-          <w:rPr>
-            <w:noProof/>
-            <w:webHidden/>
-          </w:rPr>
-          <w:fldChar w:fldCharType="end"/>
-        </w:r>
-      </w:hyperlink>
-    </w:p>
-    <w:p>
-      <w:pPr>
-        <w:pStyle w:val="TDC1"/>
-        <w:tabs>
-          <w:tab w:val="right" w:leader="underscore" w:pos="8828"/>
-        </w:tabs>
-        <w:rPr>
-          <w:rFonts w:eastAsiaTheme="minorEastAsia"/>
-          <w:noProof/>
-          <w:lang w:eastAsia="es-AR"/>
-        </w:rPr>
-      </w:pPr>
-      <w:hyperlink w:anchor="_Toc386937520" w:history="1">
-        <w:r>
-          <w:rPr>
-            <w:rStyle w:val="Hipervnculo"/>
-            <w:noProof/>
-          </w:rPr>
-          <w:t>Readme</w:t>
-        </w:r>
-        <w:r>
-          <w:rPr>
-            <w:noProof/>
-            <w:webHidden/>
-          </w:rPr>
-          <w:tab/>
-        </w:r>
-        <w:r>
-          <w:rPr>
-            <w:noProof/>
-            <w:webHidden/>
-          </w:rPr>
-          <w:fldChar w:fldCharType="begin"/>
-        </w:r>
-        <w:r>
-          <w:rPr>
-            <w:noProof/>
-            <w:webHidden/>
-          </w:rPr>
-          <w:instrText xml:space="preserve"> PAGEREF _Toc386937520 \h </w:instrText>
+          <w:instrText xml:space="preserve"> PAGEREF _Toc387266057 \h </w:instrText>
         </w:r>
         <w:r>
           <w:rPr>
@@ -9942,23 +9806,22 @@
     </w:p>
     <w:p>
       <w:pPr>
-        <w:pStyle w:val="TDC1"/>
+        <w:pStyle w:val="TDC2"/>
         <w:tabs>
           <w:tab w:val="right" w:leader="underscore" w:pos="8828"/>
         </w:tabs>
         <w:rPr>
-          <w:rFonts w:eastAsiaTheme="minorEastAsia"/>
           <w:noProof/>
-          <w:lang w:eastAsia="es-AR"/>
-        </w:rPr>
-      </w:pPr>
-      <w:hyperlink w:anchor="_Toc386937521" w:history="1">
+        </w:rPr>
+      </w:pPr>
+      <w:hyperlink w:anchor="_Toc387266058" w:history="1">
         <w:r>
           <w:rPr>
             <w:rStyle w:val="Hipervnculo"/>
             <w:noProof/>
+            <w:lang w:val="en-US"/>
           </w:rPr>
-          <w:t>Hoja de ruta “Camino Feliz”</w:t>
+          <w:t>Stop</w:t>
         </w:r>
         <w:r>
           <w:rPr>
@@ -9979,7 +9842,147 @@
             <w:noProof/>
             <w:webHidden/>
           </w:rPr>
-          <w:instrText xml:space="preserve"> PAGEREF _Toc386937521 \h </w:instrText>
+          <w:instrText xml:space="preserve"> PAGEREF _Toc387266058 \h </w:instrText>
+        </w:r>
+        <w:r>
+          <w:rPr>
+            <w:noProof/>
+            <w:webHidden/>
+          </w:rPr>
+        </w:r>
+        <w:r>
+          <w:rPr>
+            <w:noProof/>
+            <w:webHidden/>
+          </w:rPr>
+          <w:fldChar w:fldCharType="separate"/>
+        </w:r>
+        <w:r>
+          <w:rPr>
+            <w:noProof/>
+            <w:webHidden/>
+          </w:rPr>
+          <w:t>9</w:t>
+        </w:r>
+        <w:r>
+          <w:rPr>
+            <w:noProof/>
+            <w:webHidden/>
+          </w:rPr>
+          <w:fldChar w:fldCharType="end"/>
+        </w:r>
+      </w:hyperlink>
+    </w:p>
+    <w:p>
+      <w:pPr>
+        <w:pStyle w:val="TDC2"/>
+        <w:tabs>
+          <w:tab w:val="right" w:leader="underscore" w:pos="8828"/>
+        </w:tabs>
+        <w:rPr>
+          <w:noProof/>
+        </w:rPr>
+      </w:pPr>
+      <w:hyperlink w:anchor="_Toc387266059" w:history="1">
+        <w:r>
+          <w:rPr>
+            <w:rStyle w:val="Hipervnculo"/>
+            <w:noProof/>
+            <w:lang w:val="en-US"/>
+          </w:rPr>
+          <w:t>Installer</w:t>
+        </w:r>
+        <w:r>
+          <w:rPr>
+            <w:noProof/>
+            <w:webHidden/>
+          </w:rPr>
+          <w:tab/>
+        </w:r>
+        <w:r>
+          <w:rPr>
+            <w:noProof/>
+            <w:webHidden/>
+          </w:rPr>
+          <w:fldChar w:fldCharType="begin"/>
+        </w:r>
+        <w:r>
+          <w:rPr>
+            <w:noProof/>
+            <w:webHidden/>
+          </w:rPr>
+          <w:instrText xml:space="preserve"> PAGEREF _Toc387266059 \h </w:instrText>
+        </w:r>
+        <w:r>
+          <w:rPr>
+            <w:noProof/>
+            <w:webHidden/>
+          </w:rPr>
+        </w:r>
+        <w:r>
+          <w:rPr>
+            <w:noProof/>
+            <w:webHidden/>
+          </w:rPr>
+          <w:fldChar w:fldCharType="separate"/>
+        </w:r>
+        <w:r>
+          <w:rPr>
+            <w:noProof/>
+            <w:webHidden/>
+          </w:rPr>
+          <w:t>9</w:t>
+        </w:r>
+        <w:r>
+          <w:rPr>
+            <w:noProof/>
+            <w:webHidden/>
+          </w:rPr>
+          <w:fldChar w:fldCharType="end"/>
+        </w:r>
+      </w:hyperlink>
+    </w:p>
+    <w:p>
+      <w:pPr>
+        <w:pStyle w:val="TDC1"/>
+        <w:tabs>
+          <w:tab w:val="right" w:leader="underscore" w:pos="8828"/>
+        </w:tabs>
+        <w:rPr>
+          <w:rFonts w:eastAsiaTheme="minorEastAsia"/>
+          <w:noProof/>
+          <w:lang w:eastAsia="es-AR"/>
+        </w:rPr>
+      </w:pPr>
+      <w:hyperlink w:anchor="_Toc387266060" w:history="1">
+        <w:r>
+          <w:rPr>
+            <w:rStyle w:val="Hipervnculo"/>
+            <w:noProof/>
+            <w:lang w:val="en-US"/>
+          </w:rPr>
+          <w:t>Readme</w:t>
+        </w:r>
+        <w:r>
+          <w:rPr>
+            <w:noProof/>
+            <w:webHidden/>
+          </w:rPr>
+          <w:tab/>
+        </w:r>
+        <w:r>
+          <w:rPr>
+            <w:noProof/>
+            <w:webHidden/>
+          </w:rPr>
+          <w:fldChar w:fldCharType="begin"/>
+        </w:r>
+        <w:r>
+          <w:rPr>
+            <w:noProof/>
+            <w:webHidden/>
+          </w:rPr>
+          <w:instrText xml:space="preserve"> PAGEREF _Toc387266060 \h </w:instrText>
         </w:r>
         <w:r>
           <w:rPr>
@@ -10022,13 +10025,13 @@
           <w:lang w:eastAsia="es-AR"/>
         </w:rPr>
       </w:pPr>
-      <w:hyperlink w:anchor="_Toc386937522" w:history="1">
+      <w:hyperlink w:anchor="_Toc387266061" w:history="1">
         <w:r>
           <w:rPr>
             <w:rStyle w:val="Hipervnculo"/>
             <w:noProof/>
           </w:rPr>
-          <w:t>Listado de nuevas funciones y comandos auxiliares</w:t>
+          <w:t>Hoja de ruta “Camino Feliz”</w:t>
         </w:r>
         <w:r>
           <w:rPr>
@@ -10049,147 +10052,7 @@
             <w:noProof/>
             <w:webHidden/>
           </w:rPr>
-          <w:instrText xml:space="preserve"> PAGEREF _Toc386937522 \h </w:instrText>
-        </w:r>
-        <w:r>
-          <w:rPr>
-            <w:noProof/>
-            <w:webHidden/>
-          </w:rPr>
-        </w:r>
-        <w:r>
-          <w:rPr>
-            <w:noProof/>
-            <w:webHidden/>
-          </w:rPr>
-          <w:fldChar w:fldCharType="separate"/>
-        </w:r>
-        <w:r>
-          <w:rPr>
-            <w:noProof/>
-            <w:webHidden/>
-          </w:rPr>
-          <w:t>11</w:t>
-        </w:r>
-        <w:r>
-          <w:rPr>
-            <w:noProof/>
-            <w:webHidden/>
-          </w:rPr>
-          <w:fldChar w:fldCharType="end"/>
-        </w:r>
-      </w:hyperlink>
-    </w:p>
-    <w:p>
-      <w:pPr>
-        <w:pStyle w:val="TDC1"/>
-        <w:tabs>
-          <w:tab w:val="right" w:leader="underscore" w:pos="8828"/>
-        </w:tabs>
-        <w:rPr>
-          <w:rFonts w:eastAsiaTheme="minorEastAsia"/>
-          <w:noProof/>
-          <w:lang w:eastAsia="es-AR"/>
-        </w:rPr>
-      </w:pPr>
-      <w:hyperlink w:anchor="_Toc386937523" w:history="1">
-        <w:r>
-          <w:rPr>
-            <w:rStyle w:val="Hipervnculo"/>
-            <w:noProof/>
-          </w:rPr>
-          <w:t>Listado de datos</w:t>
-        </w:r>
-        <w:r>
-          <w:rPr>
-            <w:noProof/>
-            <w:webHidden/>
-          </w:rPr>
-          <w:tab/>
-        </w:r>
-        <w:r>
-          <w:rPr>
-            <w:noProof/>
-            <w:webHidden/>
-          </w:rPr>
-          <w:fldChar w:fldCharType="begin"/>
-        </w:r>
-        <w:r>
-          <w:rPr>
-            <w:noProof/>
-            <w:webHidden/>
-          </w:rPr>
-          <w:instrText xml:space="preserve"> PAGEREF _Toc386937523 \h </w:instrText>
-        </w:r>
-        <w:r>
-          <w:rPr>
-            <w:noProof/>
-            <w:webHidden/>
-          </w:rPr>
-        </w:r>
-        <w:r>
-          <w:rPr>
-            <w:noProof/>
-            <w:webHidden/>
-          </w:rPr>
-          <w:fldChar w:fldCharType="separate"/>
-        </w:r>
-        <w:r>
-          <w:rPr>
-            <w:noProof/>
-            <w:webHidden/>
-          </w:rPr>
-          <w:t>12</w:t>
-        </w:r>
-        <w:r>
-          <w:rPr>
-            <w:noProof/>
-            <w:webHidden/>
-          </w:rPr>
-          <w:fldChar w:fldCharType="end"/>
-        </w:r>
-      </w:hyperlink>
-    </w:p>
-    <w:p>
-      <w:pPr>
-        <w:pStyle w:val="TDC1"/>
-        <w:tabs>
-          <w:tab w:val="right" w:leader="underscore" w:pos="8828"/>
-        </w:tabs>
-        <w:rPr>
-          <w:rFonts w:eastAsiaTheme="minorEastAsia"/>
-          <w:noProof/>
-          <w:lang w:eastAsia="es-AR"/>
-        </w:rPr>
-      </w:pPr>
-      <w:hyperlink w:anchor="_Toc386937524" w:history="1">
-        <w:r>
-          <w:rPr>
-            <w:rStyle w:val="Hipervnculo"/>
-            <w:noProof/>
-          </w:rPr>
-          <w:t>Listado de nuevos archivos</w:t>
-        </w:r>
-        <w:r>
-          <w:rPr>
-            <w:noProof/>
-            <w:webHidden/>
-          </w:rPr>
-          <w:tab/>
-        </w:r>
-        <w:r>
-          <w:rPr>
-            <w:noProof/>
-            <w:webHidden/>
-          </w:rPr>
-          <w:fldChar w:fldCharType="begin"/>
-        </w:r>
-        <w:r>
-          <w:rPr>
-            <w:noProof/>
-            <w:webHidden/>
-          </w:rPr>
-          <w:instrText xml:space="preserve"> PAGEREF _Toc386937524 \h </w:instrText>
+          <w:instrText xml:space="preserve"> PAGEREF _Toc387266061 \h </w:instrText>
         </w:r>
         <w:r>
           <w:rPr>
@@ -10232,13 +10095,13 @@
           <w:lang w:eastAsia="es-AR"/>
         </w:rPr>
       </w:pPr>
-      <w:hyperlink w:anchor="_Toc386937525" w:history="1">
+      <w:hyperlink w:anchor="_Toc387266062" w:history="1">
         <w:r>
           <w:rPr>
             <w:rStyle w:val="Hipervnculo"/>
             <w:noProof/>
           </w:rPr>
-          <w:t>Apéndice</w:t>
+          <w:t>Listado de nuevas funciones y comandos auxiliares</w:t>
         </w:r>
         <w:r>
           <w:rPr>
@@ -10259,7 +10122,7 @@
             <w:noProof/>
             <w:webHidden/>
           </w:rPr>
-          <w:instrText xml:space="preserve"> PAGEREF _Toc386937525 \h </w:instrText>
+          <w:instrText xml:space="preserve"> PAGEREF _Toc387266062 \h </w:instrText>
         </w:r>
         <w:r>
           <w:rPr>
@@ -10292,6 +10155,216 @@
     </w:p>
     <w:p>
       <w:pPr>
+        <w:pStyle w:val="TDC1"/>
+        <w:tabs>
+          <w:tab w:val="right" w:leader="underscore" w:pos="8828"/>
+        </w:tabs>
+        <w:rPr>
+          <w:rFonts w:eastAsiaTheme="minorEastAsia"/>
+          <w:noProof/>
+          <w:lang w:eastAsia="es-AR"/>
+        </w:rPr>
+      </w:pPr>
+      <w:hyperlink w:anchor="_Toc387266063" w:history="1">
+        <w:r>
+          <w:rPr>
+            <w:rStyle w:val="Hipervnculo"/>
+            <w:noProof/>
+          </w:rPr>
+          <w:t>Listado de datos</w:t>
+        </w:r>
+        <w:r>
+          <w:rPr>
+            <w:noProof/>
+            <w:webHidden/>
+          </w:rPr>
+          <w:tab/>
+        </w:r>
+        <w:r>
+          <w:rPr>
+            <w:noProof/>
+            <w:webHidden/>
+          </w:rPr>
+          <w:fldChar w:fldCharType="begin"/>
+        </w:r>
+        <w:r>
+          <w:rPr>
+            <w:noProof/>
+            <w:webHidden/>
+          </w:rPr>
+          <w:instrText xml:space="preserve"> PAGEREF _Toc387266063 \h </w:instrText>
+        </w:r>
+        <w:r>
+          <w:rPr>
+            <w:noProof/>
+            <w:webHidden/>
+          </w:rPr>
+        </w:r>
+        <w:r>
+          <w:rPr>
+            <w:noProof/>
+            <w:webHidden/>
+          </w:rPr>
+          <w:fldChar w:fldCharType="separate"/>
+        </w:r>
+        <w:r>
+          <w:rPr>
+            <w:noProof/>
+            <w:webHidden/>
+          </w:rPr>
+          <w:t>15</w:t>
+        </w:r>
+        <w:r>
+          <w:rPr>
+            <w:noProof/>
+            <w:webHidden/>
+          </w:rPr>
+          <w:fldChar w:fldCharType="end"/>
+        </w:r>
+      </w:hyperlink>
+    </w:p>
+    <w:p>
+      <w:pPr>
+        <w:pStyle w:val="TDC1"/>
+        <w:tabs>
+          <w:tab w:val="right" w:leader="underscore" w:pos="8828"/>
+        </w:tabs>
+        <w:rPr>
+          <w:rFonts w:eastAsiaTheme="minorEastAsia"/>
+          <w:noProof/>
+          <w:lang w:eastAsia="es-AR"/>
+        </w:rPr>
+      </w:pPr>
+      <w:hyperlink w:anchor="_Toc387266064" w:history="1">
+        <w:r>
+          <w:rPr>
+            <w:rStyle w:val="Hipervnculo"/>
+            <w:noProof/>
+          </w:rPr>
+          <w:t>Listado de nuevos archivos</w:t>
+        </w:r>
+        <w:r>
+          <w:rPr>
+            <w:noProof/>
+            <w:webHidden/>
+          </w:rPr>
+          <w:tab/>
+        </w:r>
+        <w:r>
+          <w:rPr>
+            <w:noProof/>
+            <w:webHidden/>
+          </w:rPr>
+          <w:fldChar w:fldCharType="begin"/>
+        </w:r>
+        <w:r>
+          <w:rPr>
+            <w:noProof/>
+            <w:webHidden/>
+          </w:rPr>
+          <w:instrText xml:space="preserve"> PAGEREF _Toc387266064 \h </w:instrText>
+        </w:r>
+        <w:r>
+          <w:rPr>
+            <w:noProof/>
+            <w:webHidden/>
+          </w:rPr>
+        </w:r>
+        <w:r>
+          <w:rPr>
+            <w:noProof/>
+            <w:webHidden/>
+          </w:rPr>
+          <w:fldChar w:fldCharType="separate"/>
+        </w:r>
+        <w:r>
+          <w:rPr>
+            <w:noProof/>
+            <w:webHidden/>
+          </w:rPr>
+          <w:t>16</w:t>
+        </w:r>
+        <w:r>
+          <w:rPr>
+            <w:noProof/>
+            <w:webHidden/>
+          </w:rPr>
+          <w:fldChar w:fldCharType="end"/>
+        </w:r>
+      </w:hyperlink>
+    </w:p>
+    <w:p>
+      <w:pPr>
+        <w:pStyle w:val="TDC1"/>
+        <w:tabs>
+          <w:tab w:val="right" w:leader="underscore" w:pos="8828"/>
+        </w:tabs>
+        <w:rPr>
+          <w:rFonts w:eastAsiaTheme="minorEastAsia"/>
+          <w:noProof/>
+          <w:lang w:eastAsia="es-AR"/>
+        </w:rPr>
+      </w:pPr>
+      <w:hyperlink w:anchor="_Toc387266065" w:history="1">
+        <w:r>
+          <w:rPr>
+            <w:rStyle w:val="Hipervnculo"/>
+            <w:noProof/>
+          </w:rPr>
+          <w:t>Apéndice</w:t>
+        </w:r>
+        <w:r>
+          <w:rPr>
+            <w:noProof/>
+            <w:webHidden/>
+          </w:rPr>
+          <w:tab/>
+        </w:r>
+        <w:r>
+          <w:rPr>
+            <w:noProof/>
+            <w:webHidden/>
+          </w:rPr>
+          <w:fldChar w:fldCharType="begin"/>
+        </w:r>
+        <w:r>
+          <w:rPr>
+            <w:noProof/>
+            <w:webHidden/>
+          </w:rPr>
+          <w:instrText xml:space="preserve"> PAGEREF _Toc387266065 \h </w:instrText>
+        </w:r>
+        <w:r>
+          <w:rPr>
+            <w:noProof/>
+            <w:webHidden/>
+          </w:rPr>
+        </w:r>
+        <w:r>
+          <w:rPr>
+            <w:noProof/>
+            <w:webHidden/>
+          </w:rPr>
+          <w:fldChar w:fldCharType="separate"/>
+        </w:r>
+        <w:r>
+          <w:rPr>
+            <w:noProof/>
+            <w:webHidden/>
+          </w:rPr>
+          <w:t>17</w:t>
+        </w:r>
+        <w:r>
+          <w:rPr>
+            <w:noProof/>
+            <w:webHidden/>
+          </w:rPr>
+          <w:fldChar w:fldCharType="end"/>
+        </w:r>
+      </w:hyperlink>
+    </w:p>
+    <w:p>
+      <w:pPr>
         <w:pStyle w:val="TDC2"/>
         <w:tabs>
           <w:tab w:val="right" w:leader="underscore" w:pos="8828"/>
@@ -10300,7 +10373,7 @@
           <w:noProof/>
         </w:rPr>
       </w:pPr>
-      <w:hyperlink w:anchor="_Toc386937526" w:history="1">
+      <w:hyperlink w:anchor="_Toc387266066" w:history="1">
         <w:r>
           <w:rPr>
             <w:rStyle w:val="Hipervnculo"/>
@@ -10335,7 +10408,7 @@
             <w:noProof/>
             <w:webHidden/>
           </w:rPr>
-          <w:instrText xml:space="preserve"> PAGEREF _Toc386937526 \h </w:instrText>
+          <w:instrText xml:space="preserve"> PAGEREF _Toc387266066 \h </w:instrText>
         </w:r>
         <w:r>
           <w:rPr>
@@ -10355,7 +10428,7 @@
             <w:noProof/>
             <w:webHidden/>
           </w:rPr>
-          <w:t>14</w:t>
+          <w:t>17</w:t>
         </w:r>
         <w:r>
           <w:rPr>
@@ -10376,7 +10449,7 @@
           <w:noProof/>
         </w:rPr>
       </w:pPr>
-      <w:hyperlink w:anchor="_Toc386937527" w:history="1">
+      <w:hyperlink w:anchor="_Toc387266067" w:history="1">
         <w:r>
           <w:rPr>
             <w:rStyle w:val="Hipervnculo"/>
@@ -10403,7 +10476,7 @@
             <w:noProof/>
             <w:webHidden/>
           </w:rPr>
-          <w:instrText xml:space="preserve"> PAGEREF _Toc386937527 \h </w:instrText>
+          <w:instrText xml:space="preserve"> PAGEREF _Toc387266067 \h </w:instrText>
         </w:r>
         <w:r>
           <w:rPr>
@@ -10423,7 +10496,7 @@
             <w:noProof/>
             <w:webHidden/>
           </w:rPr>
-          <w:t>14</w:t>
+          <w:t>17</w:t>
         </w:r>
         <w:r>
           <w:rPr>
@@ -10444,7 +10517,7 @@
           <w:noProof/>
         </w:rPr>
       </w:pPr>
-      <w:hyperlink w:anchor="_Toc386937528" w:history="1">
+      <w:hyperlink w:anchor="_Toc387266068" w:history="1">
         <w:r>
           <w:rPr>
             <w:rStyle w:val="Hipervnculo"/>
@@ -10471,211 +10544,7 @@
             <w:noProof/>
             <w:webHidden/>
           </w:rPr>
-          <w:instrText xml:space="preserve"> PAGEREF _Toc386937528 \h </w:instrText>
-        </w:r>
-        <w:r>
-          <w:rPr>
-            <w:noProof/>
-            <w:webHidden/>
-          </w:rPr>
-        </w:r>
-        <w:r>
-          <w:rPr>
-            <w:noProof/>
-            <w:webHidden/>
-          </w:rPr>
-          <w:fldChar w:fldCharType="separate"/>
-        </w:r>
-        <w:r>
-          <w:rPr>
-            <w:noProof/>
-            <w:webHidden/>
-          </w:rPr>
-          <w:t>21</w:t>
-        </w:r>
-        <w:r>
-          <w:rPr>
-            <w:noProof/>
-            <w:webHidden/>
-          </w:rPr>
-          <w:fldChar w:fldCharType="end"/>
-        </w:r>
-      </w:hyperlink>
-    </w:p>
-    <w:p>
-      <w:pPr>
-        <w:pStyle w:val="TDC2"/>
-        <w:tabs>
-          <w:tab w:val="right" w:leader="underscore" w:pos="8828"/>
-        </w:tabs>
-        <w:rPr>
-          <w:noProof/>
-        </w:rPr>
-      </w:pPr>
-      <w:hyperlink w:anchor="_Toc386937529" w:history="1">
-        <w:r>
-          <w:rPr>
-            <w:rStyle w:val="Hipervnculo"/>
-            <w:noProof/>
-          </w:rPr>
-          <w:t>Archivos del Sistema</w:t>
-        </w:r>
-        <w:r>
-          <w:rPr>
-            <w:noProof/>
-            <w:webHidden/>
-          </w:rPr>
-          <w:tab/>
-        </w:r>
-        <w:r>
-          <w:rPr>
-            <w:noProof/>
-            <w:webHidden/>
-          </w:rPr>
-          <w:fldChar w:fldCharType="begin"/>
-        </w:r>
-        <w:r>
-          <w:rPr>
-            <w:noProof/>
-            <w:webHidden/>
-          </w:rPr>
-          <w:instrText xml:space="preserve"> PAGEREF _Toc386937529 \h </w:instrText>
-        </w:r>
-        <w:r>
-          <w:rPr>
-            <w:noProof/>
-            <w:webHidden/>
-          </w:rPr>
-        </w:r>
-        <w:r>
-          <w:rPr>
-            <w:noProof/>
-            <w:webHidden/>
-          </w:rPr>
-          <w:fldChar w:fldCharType="separate"/>
-        </w:r>
-        <w:r>
-          <w:rPr>
-            <w:noProof/>
-            <w:webHidden/>
-          </w:rPr>
-          <w:t>21</w:t>
-        </w:r>
-        <w:r>
-          <w:rPr>
-            <w:noProof/>
-            <w:webHidden/>
-          </w:rPr>
-          <w:fldChar w:fldCharType="end"/>
-        </w:r>
-      </w:hyperlink>
-    </w:p>
-    <w:p>
-      <w:pPr>
-        <w:pStyle w:val="TDC2"/>
-        <w:tabs>
-          <w:tab w:val="right" w:leader="underscore" w:pos="8828"/>
-        </w:tabs>
-        <w:rPr>
-          <w:noProof/>
-        </w:rPr>
-      </w:pPr>
-      <w:hyperlink w:anchor="_Toc386937530" w:history="1">
-        <w:r>
-          <w:rPr>
-            <w:rStyle w:val="Hipervnculo"/>
-            <w:noProof/>
-          </w:rPr>
-          <w:t>Archivos Maestros y Tablas</w:t>
-        </w:r>
-        <w:r>
-          <w:rPr>
-            <w:noProof/>
-            <w:webHidden/>
-          </w:rPr>
-          <w:tab/>
-        </w:r>
-        <w:r>
-          <w:rPr>
-            <w:noProof/>
-            <w:webHidden/>
-          </w:rPr>
-          <w:fldChar w:fldCharType="begin"/>
-        </w:r>
-        <w:r>
-          <w:rPr>
-            <w:noProof/>
-            <w:webHidden/>
-          </w:rPr>
-          <w:instrText xml:space="preserve"> PAGEREF _Toc386937530 \h </w:instrText>
-        </w:r>
-        <w:r>
-          <w:rPr>
-            <w:noProof/>
-            <w:webHidden/>
-          </w:rPr>
-        </w:r>
-        <w:r>
-          <w:rPr>
-            <w:noProof/>
-            <w:webHidden/>
-          </w:rPr>
-          <w:fldChar w:fldCharType="separate"/>
-        </w:r>
-        <w:r>
-          <w:rPr>
-            <w:noProof/>
-            <w:webHidden/>
-          </w:rPr>
-          <w:t>22</w:t>
-        </w:r>
-        <w:r>
-          <w:rPr>
-            <w:noProof/>
-            <w:webHidden/>
-          </w:rPr>
-          <w:fldChar w:fldCharType="end"/>
-        </w:r>
-      </w:hyperlink>
-    </w:p>
-    <w:p>
-      <w:pPr>
-        <w:pStyle w:val="TDC2"/>
-        <w:tabs>
-          <w:tab w:val="right" w:leader="underscore" w:pos="8828"/>
-        </w:tabs>
-        <w:rPr>
-          <w:noProof/>
-        </w:rPr>
-      </w:pPr>
-      <w:hyperlink w:anchor="_Toc386937531" w:history="1">
-        <w:r>
-          <w:rPr>
-            <w:rStyle w:val="Hipervnculo"/>
-            <w:noProof/>
-          </w:rPr>
-          <w:t>Archivos de Novedades</w:t>
-        </w:r>
-        <w:r>
-          <w:rPr>
-            <w:noProof/>
-            <w:webHidden/>
-          </w:rPr>
-          <w:tab/>
-        </w:r>
-        <w:r>
-          <w:rPr>
-            <w:noProof/>
-            <w:webHidden/>
-          </w:rPr>
-          <w:fldChar w:fldCharType="begin"/>
-        </w:r>
-        <w:r>
-          <w:rPr>
-            <w:noProof/>
-            <w:webHidden/>
-          </w:rPr>
-          <w:instrText xml:space="preserve"> PAGEREF _Toc386937531 \h </w:instrText>
+          <w:instrText xml:space="preserve"> PAGEREF _Toc387266068 \h </w:instrText>
         </w:r>
         <w:r>
           <w:rPr>
@@ -10716,13 +10585,13 @@
           <w:noProof/>
         </w:rPr>
       </w:pPr>
-      <w:hyperlink w:anchor="_Toc386937532" w:history="1">
+      <w:hyperlink w:anchor="_Toc387266069" w:history="1">
         <w:r>
           <w:rPr>
             <w:rStyle w:val="Hipervnculo"/>
             <w:noProof/>
           </w:rPr>
-          <w:t>Archivos de Retail</w:t>
+          <w:t>Archivos del Sistema</w:t>
         </w:r>
         <w:r>
           <w:rPr>
@@ -10743,7 +10612,75 @@
             <w:noProof/>
             <w:webHidden/>
           </w:rPr>
-          <w:instrText xml:space="preserve"> PAGEREF _Toc386937532 \h </w:instrText>
+          <w:instrText xml:space="preserve"> PAGEREF _Toc387266069 \h </w:instrText>
+        </w:r>
+        <w:r>
+          <w:rPr>
+            <w:noProof/>
+            <w:webHidden/>
+          </w:rPr>
+        </w:r>
+        <w:r>
+          <w:rPr>
+            <w:noProof/>
+            <w:webHidden/>
+          </w:rPr>
+          <w:fldChar w:fldCharType="separate"/>
+        </w:r>
+        <w:r>
+          <w:rPr>
+            <w:noProof/>
+            <w:webHidden/>
+          </w:rPr>
+          <w:t>24</w:t>
+        </w:r>
+        <w:r>
+          <w:rPr>
+            <w:noProof/>
+            <w:webHidden/>
+          </w:rPr>
+          <w:fldChar w:fldCharType="end"/>
+        </w:r>
+      </w:hyperlink>
+    </w:p>
+    <w:p>
+      <w:pPr>
+        <w:pStyle w:val="TDC2"/>
+        <w:tabs>
+          <w:tab w:val="right" w:leader="underscore" w:pos="8828"/>
+        </w:tabs>
+        <w:rPr>
+          <w:noProof/>
+        </w:rPr>
+      </w:pPr>
+      <w:hyperlink w:anchor="_Toc387266070" w:history="1">
+        <w:r>
+          <w:rPr>
+            <w:rStyle w:val="Hipervnculo"/>
+            <w:noProof/>
+          </w:rPr>
+          <w:t>Archivos Maestros y Tablas</w:t>
+        </w:r>
+        <w:r>
+          <w:rPr>
+            <w:noProof/>
+            <w:webHidden/>
+          </w:rPr>
+          <w:tab/>
+        </w:r>
+        <w:r>
+          <w:rPr>
+            <w:noProof/>
+            <w:webHidden/>
+          </w:rPr>
+          <w:fldChar w:fldCharType="begin"/>
+        </w:r>
+        <w:r>
+          <w:rPr>
+            <w:noProof/>
+            <w:webHidden/>
+          </w:rPr>
+          <w:instrText xml:space="preserve"> PAGEREF _Toc387266070 \h </w:instrText>
         </w:r>
         <w:r>
           <w:rPr>
@@ -10784,13 +10721,13 @@
           <w:noProof/>
         </w:rPr>
       </w:pPr>
-      <w:hyperlink w:anchor="_Toc386937533" w:history="1">
+      <w:hyperlink w:anchor="_Toc387266071" w:history="1">
         <w:r>
           <w:rPr>
             <w:rStyle w:val="Hipervnculo"/>
             <w:noProof/>
           </w:rPr>
-          <w:t>Especificación de Comandos y Funciones</w:t>
+          <w:t>Archivos de Novedades</w:t>
         </w:r>
         <w:r>
           <w:rPr>
@@ -10811,7 +10748,7 @@
             <w:noProof/>
             <w:webHidden/>
           </w:rPr>
-          <w:instrText xml:space="preserve"> PAGEREF _Toc386937533 \h </w:instrText>
+          <w:instrText xml:space="preserve"> PAGEREF _Toc387266071 \h </w:instrText>
         </w:r>
         <w:r>
           <w:rPr>
@@ -10852,13 +10789,13 @@
           <w:noProof/>
         </w:rPr>
       </w:pPr>
-      <w:hyperlink w:anchor="_Toc386937534" w:history="1">
+      <w:hyperlink w:anchor="_Toc387266072" w:history="1">
         <w:r>
           <w:rPr>
             <w:rStyle w:val="Hipervnculo"/>
             <w:noProof/>
           </w:rPr>
-          <w:t>Arranque: Start</w:t>
+          <w:t>Archivos de Retail</w:t>
         </w:r>
         <w:r>
           <w:rPr>
@@ -10879,7 +10816,7 @@
             <w:noProof/>
             <w:webHidden/>
           </w:rPr>
-          <w:instrText xml:space="preserve"> PAGEREF _Toc386937534 \h </w:instrText>
+          <w:instrText xml:space="preserve"> PAGEREF _Toc387266072 \h </w:instrText>
         </w:r>
         <w:r>
           <w:rPr>
@@ -10899,7 +10836,7 @@
             <w:noProof/>
             <w:webHidden/>
           </w:rPr>
-          <w:t>27</w:t>
+          <w:t>28</w:t>
         </w:r>
         <w:r>
           <w:rPr>
@@ -10920,13 +10857,13 @@
           <w:noProof/>
         </w:rPr>
       </w:pPr>
-      <w:hyperlink w:anchor="_Toc386937535" w:history="1">
+      <w:hyperlink w:anchor="_Toc387266073" w:history="1">
         <w:r>
           <w:rPr>
             <w:rStyle w:val="Hipervnculo"/>
             <w:noProof/>
           </w:rPr>
-          <w:t>Detención: Stop</w:t>
+          <w:t>Especificación de Comandos y Funciones</w:t>
         </w:r>
         <w:r>
           <w:rPr>
@@ -10947,143 +10884,7 @@
             <w:noProof/>
             <w:webHidden/>
           </w:rPr>
-          <w:instrText xml:space="preserve"> PAGEREF _Toc386937535 \h </w:instrText>
-        </w:r>
-        <w:r>
-          <w:rPr>
-            <w:noProof/>
-            <w:webHidden/>
-          </w:rPr>
-        </w:r>
-        <w:r>
-          <w:rPr>
-            <w:noProof/>
-            <w:webHidden/>
-          </w:rPr>
-          <w:fldChar w:fldCharType="separate"/>
-        </w:r>
-        <w:r>
-          <w:rPr>
-            <w:noProof/>
-            <w:webHidden/>
-          </w:rPr>
-          <w:t>27</w:t>
-        </w:r>
-        <w:r>
-          <w:rPr>
-            <w:noProof/>
-            <w:webHidden/>
-          </w:rPr>
-          <w:fldChar w:fldCharType="end"/>
-        </w:r>
-      </w:hyperlink>
-    </w:p>
-    <w:p>
-      <w:pPr>
-        <w:pStyle w:val="TDC2"/>
-        <w:tabs>
-          <w:tab w:val="right" w:leader="underscore" w:pos="8828"/>
-        </w:tabs>
-        <w:rPr>
-          <w:noProof/>
-        </w:rPr>
-      </w:pPr>
-      <w:hyperlink w:anchor="_Toc386937536" w:history="1">
-        <w:r>
-          <w:rPr>
-            <w:rStyle w:val="Hipervnculo"/>
-            <w:noProof/>
-          </w:rPr>
-          <w:t>Movimiento de Archivos: Mover</w:t>
-        </w:r>
-        <w:r>
-          <w:rPr>
-            <w:noProof/>
-            <w:webHidden/>
-          </w:rPr>
-          <w:tab/>
-        </w:r>
-        <w:r>
-          <w:rPr>
-            <w:noProof/>
-            <w:webHidden/>
-          </w:rPr>
-          <w:fldChar w:fldCharType="begin"/>
-        </w:r>
-        <w:r>
-          <w:rPr>
-            <w:noProof/>
-            <w:webHidden/>
-          </w:rPr>
-          <w:instrText xml:space="preserve"> PAGEREF _Toc386937536 \h </w:instrText>
-        </w:r>
-        <w:r>
-          <w:rPr>
-            <w:noProof/>
-            <w:webHidden/>
-          </w:rPr>
-        </w:r>
-        <w:r>
-          <w:rPr>
-            <w:noProof/>
-            <w:webHidden/>
-          </w:rPr>
-          <w:fldChar w:fldCharType="separate"/>
-        </w:r>
-        <w:r>
-          <w:rPr>
-            <w:noProof/>
-            <w:webHidden/>
-          </w:rPr>
-          <w:t>29</w:t>
-        </w:r>
-        <w:r>
-          <w:rPr>
-            <w:noProof/>
-            <w:webHidden/>
-          </w:rPr>
-          <w:fldChar w:fldCharType="end"/>
-        </w:r>
-      </w:hyperlink>
-    </w:p>
-    <w:p>
-      <w:pPr>
-        <w:pStyle w:val="TDC2"/>
-        <w:tabs>
-          <w:tab w:val="right" w:leader="underscore" w:pos="8828"/>
-        </w:tabs>
-        <w:rPr>
-          <w:noProof/>
-        </w:rPr>
-      </w:pPr>
-      <w:hyperlink w:anchor="_Toc386937537" w:history="1">
-        <w:r>
-          <w:rPr>
-            <w:rStyle w:val="Hipervnculo"/>
-            <w:noProof/>
-          </w:rPr>
-          <w:t>Logueo: Logging</w:t>
-        </w:r>
-        <w:r>
-          <w:rPr>
-            <w:noProof/>
-            <w:webHidden/>
-          </w:rPr>
-          <w:tab/>
-        </w:r>
-        <w:r>
-          <w:rPr>
-            <w:noProof/>
-            <w:webHidden/>
-          </w:rPr>
-          <w:fldChar w:fldCharType="begin"/>
-        </w:r>
-        <w:r>
-          <w:rPr>
-            <w:noProof/>
-            <w:webHidden/>
-          </w:rPr>
-          <w:instrText xml:space="preserve"> PAGEREF _Toc386937537 \h </w:instrText>
+          <w:instrText xml:space="preserve"> PAGEREF _Toc387266073 \h </w:instrText>
         </w:r>
         <w:r>
           <w:rPr>
@@ -11124,14 +10925,13 @@
           <w:noProof/>
         </w:rPr>
       </w:pPr>
-      <w:hyperlink w:anchor="_Toc386937538" w:history="1">
+      <w:hyperlink w:anchor="_Toc387266074" w:history="1">
         <w:r>
           <w:rPr>
             <w:rStyle w:val="Hipervnculo"/>
             <w:noProof/>
-            <w:lang w:val="es-MX"/>
           </w:rPr>
-          <w:t>Instalación: Installer</w:t>
+          <w:t>Arranque: Start</w:t>
         </w:r>
         <w:r>
           <w:rPr>
@@ -11152,7 +10952,211 @@
             <w:noProof/>
             <w:webHidden/>
           </w:rPr>
-          <w:instrText xml:space="preserve"> PAGEREF _Toc386937538 \h </w:instrText>
+          <w:instrText xml:space="preserve"> PAGEREF _Toc387266074 \h </w:instrText>
+        </w:r>
+        <w:r>
+          <w:rPr>
+            <w:noProof/>
+            <w:webHidden/>
+          </w:rPr>
+        </w:r>
+        <w:r>
+          <w:rPr>
+            <w:noProof/>
+            <w:webHidden/>
+          </w:rPr>
+          <w:fldChar w:fldCharType="separate"/>
+        </w:r>
+        <w:r>
+          <w:rPr>
+            <w:noProof/>
+            <w:webHidden/>
+          </w:rPr>
+          <w:t>30</w:t>
+        </w:r>
+        <w:r>
+          <w:rPr>
+            <w:noProof/>
+            <w:webHidden/>
+          </w:rPr>
+          <w:fldChar w:fldCharType="end"/>
+        </w:r>
+      </w:hyperlink>
+    </w:p>
+    <w:p>
+      <w:pPr>
+        <w:pStyle w:val="TDC2"/>
+        <w:tabs>
+          <w:tab w:val="right" w:leader="underscore" w:pos="8828"/>
+        </w:tabs>
+        <w:rPr>
+          <w:noProof/>
+        </w:rPr>
+      </w:pPr>
+      <w:hyperlink w:anchor="_Toc387266075" w:history="1">
+        <w:r>
+          <w:rPr>
+            <w:rStyle w:val="Hipervnculo"/>
+            <w:noProof/>
+          </w:rPr>
+          <w:t>Detención: Stop</w:t>
+        </w:r>
+        <w:r>
+          <w:rPr>
+            <w:noProof/>
+            <w:webHidden/>
+          </w:rPr>
+          <w:tab/>
+        </w:r>
+        <w:r>
+          <w:rPr>
+            <w:noProof/>
+            <w:webHidden/>
+          </w:rPr>
+          <w:fldChar w:fldCharType="begin"/>
+        </w:r>
+        <w:r>
+          <w:rPr>
+            <w:noProof/>
+            <w:webHidden/>
+          </w:rPr>
+          <w:instrText xml:space="preserve"> PAGEREF _Toc387266075 \h </w:instrText>
+        </w:r>
+        <w:r>
+          <w:rPr>
+            <w:noProof/>
+            <w:webHidden/>
+          </w:rPr>
+        </w:r>
+        <w:r>
+          <w:rPr>
+            <w:noProof/>
+            <w:webHidden/>
+          </w:rPr>
+          <w:fldChar w:fldCharType="separate"/>
+        </w:r>
+        <w:r>
+          <w:rPr>
+            <w:noProof/>
+            <w:webHidden/>
+          </w:rPr>
+          <w:t>30</w:t>
+        </w:r>
+        <w:r>
+          <w:rPr>
+            <w:noProof/>
+            <w:webHidden/>
+          </w:rPr>
+          <w:fldChar w:fldCharType="end"/>
+        </w:r>
+      </w:hyperlink>
+    </w:p>
+    <w:p>
+      <w:pPr>
+        <w:pStyle w:val="TDC2"/>
+        <w:tabs>
+          <w:tab w:val="right" w:leader="underscore" w:pos="8828"/>
+        </w:tabs>
+        <w:rPr>
+          <w:noProof/>
+        </w:rPr>
+      </w:pPr>
+      <w:hyperlink w:anchor="_Toc387266076" w:history="1">
+        <w:r>
+          <w:rPr>
+            <w:rStyle w:val="Hipervnculo"/>
+            <w:noProof/>
+          </w:rPr>
+          <w:t>Movimiento de Archivos: Mover</w:t>
+        </w:r>
+        <w:r>
+          <w:rPr>
+            <w:noProof/>
+            <w:webHidden/>
+          </w:rPr>
+          <w:tab/>
+        </w:r>
+        <w:r>
+          <w:rPr>
+            <w:noProof/>
+            <w:webHidden/>
+          </w:rPr>
+          <w:fldChar w:fldCharType="begin"/>
+        </w:r>
+        <w:r>
+          <w:rPr>
+            <w:noProof/>
+            <w:webHidden/>
+          </w:rPr>
+          <w:instrText xml:space="preserve"> PAGEREF _Toc387266076 \h </w:instrText>
+        </w:r>
+        <w:r>
+          <w:rPr>
+            <w:noProof/>
+            <w:webHidden/>
+          </w:rPr>
+        </w:r>
+        <w:r>
+          <w:rPr>
+            <w:noProof/>
+            <w:webHidden/>
+          </w:rPr>
+          <w:fldChar w:fldCharType="separate"/>
+        </w:r>
+        <w:r>
+          <w:rPr>
+            <w:noProof/>
+            <w:webHidden/>
+          </w:rPr>
+          <w:t>32</w:t>
+        </w:r>
+        <w:r>
+          <w:rPr>
+            <w:noProof/>
+            <w:webHidden/>
+          </w:rPr>
+          <w:fldChar w:fldCharType="end"/>
+        </w:r>
+      </w:hyperlink>
+    </w:p>
+    <w:p>
+      <w:pPr>
+        <w:pStyle w:val="TDC2"/>
+        <w:tabs>
+          <w:tab w:val="right" w:leader="underscore" w:pos="8828"/>
+        </w:tabs>
+        <w:rPr>
+          <w:noProof/>
+        </w:rPr>
+      </w:pPr>
+      <w:hyperlink w:anchor="_Toc387266077" w:history="1">
+        <w:r>
+          <w:rPr>
+            <w:rStyle w:val="Hipervnculo"/>
+            <w:noProof/>
+          </w:rPr>
+          <w:t>Logueo: Logging</w:t>
+        </w:r>
+        <w:r>
+          <w:rPr>
+            <w:noProof/>
+            <w:webHidden/>
+          </w:rPr>
+          <w:tab/>
+        </w:r>
+        <w:r>
+          <w:rPr>
+            <w:noProof/>
+            <w:webHidden/>
+          </w:rPr>
+          <w:fldChar w:fldCharType="begin"/>
+        </w:r>
+        <w:r>
+          <w:rPr>
+            <w:noProof/>
+            <w:webHidden/>
+          </w:rPr>
+          <w:instrText xml:space="preserve"> PAGEREF _Toc387266077 \h </w:instrText>
         </w:r>
         <w:r>
           <w:rPr>
@@ -11193,7 +11197,76 @@
           <w:noProof/>
         </w:rPr>
       </w:pPr>
-      <w:hyperlink w:anchor="_Toc386937539" w:history="1">
+      <w:hyperlink w:anchor="_Toc387266078" w:history="1">
+        <w:r>
+          <w:rPr>
+            <w:rStyle w:val="Hipervnculo"/>
+            <w:noProof/>
+            <w:lang w:val="es-MX"/>
+          </w:rPr>
+          <w:t>Instalación: Installer</w:t>
+        </w:r>
+        <w:r>
+          <w:rPr>
+            <w:noProof/>
+            <w:webHidden/>
+          </w:rPr>
+          <w:tab/>
+        </w:r>
+        <w:r>
+          <w:rPr>
+            <w:noProof/>
+            <w:webHidden/>
+          </w:rPr>
+          <w:fldChar w:fldCharType="begin"/>
+        </w:r>
+        <w:r>
+          <w:rPr>
+            <w:noProof/>
+            <w:webHidden/>
+          </w:rPr>
+          <w:instrText xml:space="preserve"> PAGEREF _Toc387266078 \h </w:instrText>
+        </w:r>
+        <w:r>
+          <w:rPr>
+            <w:noProof/>
+            <w:webHidden/>
+          </w:rPr>
+        </w:r>
+        <w:r>
+          <w:rPr>
+            <w:noProof/>
+            <w:webHidden/>
+          </w:rPr>
+          <w:fldChar w:fldCharType="separate"/>
+        </w:r>
+        <w:r>
+          <w:rPr>
+            <w:noProof/>
+            <w:webHidden/>
+          </w:rPr>
+          <w:t>36</w:t>
+        </w:r>
+        <w:r>
+          <w:rPr>
+            <w:noProof/>
+            <w:webHidden/>
+          </w:rPr>
+          <w:fldChar w:fldCharType="end"/>
+        </w:r>
+      </w:hyperlink>
+    </w:p>
+    <w:p>
+      <w:pPr>
+        <w:pStyle w:val="TDC2"/>
+        <w:tabs>
+          <w:tab w:val="right" w:leader="underscore" w:pos="8828"/>
+        </w:tabs>
+        <w:rPr>
+          <w:noProof/>
+        </w:rPr>
+      </w:pPr>
+      <w:hyperlink w:anchor="_Toc387266079" w:history="1">
         <w:r>
           <w:rPr>
             <w:rStyle w:val="Hipervnculo"/>
@@ -11221,76 +11294,7 @@
             <w:noProof/>
             <w:webHidden/>
           </w:rPr>
-          <w:instrText xml:space="preserve"> PAGEREF _Toc386937539 \h </w:instrText>
-        </w:r>
-        <w:r>
-          <w:rPr>
-            <w:noProof/>
-            <w:webHidden/>
-          </w:rPr>
-        </w:r>
-        <w:r>
-          <w:rPr>
-            <w:noProof/>
-            <w:webHidden/>
-          </w:rPr>
-          <w:fldChar w:fldCharType="separate"/>
-        </w:r>
-        <w:r>
-          <w:rPr>
-            <w:noProof/>
-            <w:webHidden/>
-          </w:rPr>
-          <w:t>43</w:t>
-        </w:r>
-        <w:r>
-          <w:rPr>
-            <w:noProof/>
-            <w:webHidden/>
-          </w:rPr>
-          <w:fldChar w:fldCharType="end"/>
-        </w:r>
-      </w:hyperlink>
-    </w:p>
-    <w:p>
-      <w:pPr>
-        <w:pStyle w:val="TDC2"/>
-        <w:tabs>
-          <w:tab w:val="right" w:leader="underscore" w:pos="8828"/>
-        </w:tabs>
-        <w:rPr>
-          <w:noProof/>
-        </w:rPr>
-      </w:pPr>
-      <w:hyperlink w:anchor="_Toc386937540" w:history="1">
-        <w:r>
-          <w:rPr>
-            <w:rStyle w:val="Hipervnculo"/>
-            <w:noProof/>
-            <w:lang w:val="es-MX"/>
-          </w:rPr>
-          <w:t>Recepción de novedades: Listener</w:t>
-        </w:r>
-        <w:r>
-          <w:rPr>
-            <w:noProof/>
-            <w:webHidden/>
-          </w:rPr>
-          <w:tab/>
-        </w:r>
-        <w:r>
-          <w:rPr>
-            <w:noProof/>
-            <w:webHidden/>
-          </w:rPr>
-          <w:fldChar w:fldCharType="begin"/>
-        </w:r>
-        <w:r>
-          <w:rPr>
-            <w:noProof/>
-            <w:webHidden/>
-          </w:rPr>
-          <w:instrText xml:space="preserve"> PAGEREF _Toc386937540 \h </w:instrText>
+          <w:instrText xml:space="preserve"> PAGEREF _Toc387266079 \h </w:instrText>
         </w:r>
         <w:r>
           <w:rPr>
@@ -11331,7 +11335,76 @@
           <w:noProof/>
         </w:rPr>
       </w:pPr>
-      <w:hyperlink w:anchor="_Toc386937541" w:history="1">
+      <w:hyperlink w:anchor="_Toc387266080" w:history="1">
+        <w:r>
+          <w:rPr>
+            <w:rStyle w:val="Hipervnculo"/>
+            <w:noProof/>
+            <w:lang w:val="es-MX"/>
+          </w:rPr>
+          <w:t>Recepción de novedades: Listener</w:t>
+        </w:r>
+        <w:r>
+          <w:rPr>
+            <w:noProof/>
+            <w:webHidden/>
+          </w:rPr>
+          <w:tab/>
+        </w:r>
+        <w:r>
+          <w:rPr>
+            <w:noProof/>
+            <w:webHidden/>
+          </w:rPr>
+          <w:fldChar w:fldCharType="begin"/>
+        </w:r>
+        <w:r>
+          <w:rPr>
+            <w:noProof/>
+            <w:webHidden/>
+          </w:rPr>
+          <w:instrText xml:space="preserve"> PAGEREF _Toc387266080 \h </w:instrText>
+        </w:r>
+        <w:r>
+          <w:rPr>
+            <w:noProof/>
+            <w:webHidden/>
+          </w:rPr>
+        </w:r>
+        <w:r>
+          <w:rPr>
+            <w:noProof/>
+            <w:webHidden/>
+          </w:rPr>
+          <w:fldChar w:fldCharType="separate"/>
+        </w:r>
+        <w:r>
+          <w:rPr>
+            <w:noProof/>
+            <w:webHidden/>
+          </w:rPr>
+          <w:t>49</w:t>
+        </w:r>
+        <w:r>
+          <w:rPr>
+            <w:noProof/>
+            <w:webHidden/>
+          </w:rPr>
+          <w:fldChar w:fldCharType="end"/>
+        </w:r>
+      </w:hyperlink>
+    </w:p>
+    <w:p>
+      <w:pPr>
+        <w:pStyle w:val="TDC2"/>
+        <w:tabs>
+          <w:tab w:val="right" w:leader="underscore" w:pos="8828"/>
+        </w:tabs>
+        <w:rPr>
+          <w:noProof/>
+        </w:rPr>
+      </w:pPr>
+      <w:hyperlink w:anchor="_Toc387266081" w:history="1">
         <w:r>
           <w:rPr>
             <w:rStyle w:val="Hipervnculo"/>
@@ -11358,7 +11431,7 @@
             <w:noProof/>
             <w:webHidden/>
           </w:rPr>
-          <w:instrText xml:space="preserve"> PAGEREF _Toc386937541 \h </w:instrText>
+          <w:instrText xml:space="preserve"> PAGEREF _Toc387266081 \h </w:instrText>
         </w:r>
         <w:r>
           <w:rPr>
@@ -11378,7 +11451,7 @@
             <w:noProof/>
             <w:webHidden/>
           </w:rPr>
-          <w:t>50</w:t>
+          <w:t>53</w:t>
         </w:r>
         <w:r>
           <w:rPr>
@@ -11399,7 +11472,7 @@
           <w:noProof/>
         </w:rPr>
       </w:pPr>
-      <w:hyperlink w:anchor="_Toc386937542" w:history="1">
+      <w:hyperlink w:anchor="_Toc387266082" w:history="1">
         <w:r>
           <w:rPr>
             <w:rStyle w:val="Hipervnculo"/>
@@ -11426,76 +11499,7 @@
             <w:noProof/>
             <w:webHidden/>
           </w:rPr>
-          <w:instrText xml:space="preserve"> PAGEREF _Toc386937542 \h </w:instrText>
-        </w:r>
-        <w:r>
-          <w:rPr>
-            <w:noProof/>
-            <w:webHidden/>
-          </w:rPr>
-        </w:r>
-        <w:r>
-          <w:rPr>
-            <w:noProof/>
-            <w:webHidden/>
-          </w:rPr>
-          <w:fldChar w:fldCharType="separate"/>
-        </w:r>
-        <w:r>
-          <w:rPr>
-            <w:noProof/>
-            <w:webHidden/>
-          </w:rPr>
-          <w:t>54</w:t>
-        </w:r>
-        <w:r>
-          <w:rPr>
-            <w:noProof/>
-            <w:webHidden/>
-          </w:rPr>
-          <w:fldChar w:fldCharType="end"/>
-        </w:r>
-      </w:hyperlink>
-    </w:p>
-    <w:p>
-      <w:pPr>
-        <w:pStyle w:val="TDC2"/>
-        <w:tabs>
-          <w:tab w:val="right" w:leader="underscore" w:pos="8828"/>
-        </w:tabs>
-        <w:rPr>
-          <w:noProof/>
-        </w:rPr>
-      </w:pPr>
-      <w:hyperlink w:anchor="_Toc386937543" w:history="1">
-        <w:r>
-          <w:rPr>
-            <w:rStyle w:val="Hipervnculo"/>
-            <w:noProof/>
-            <w:lang w:val="es-MX"/>
-          </w:rPr>
-          <w:t>Impresión de Informes: Reporting</w:t>
-        </w:r>
-        <w:r>
-          <w:rPr>
-            <w:noProof/>
-            <w:webHidden/>
-          </w:rPr>
-          <w:tab/>
-        </w:r>
-        <w:r>
-          <w:rPr>
-            <w:noProof/>
-            <w:webHidden/>
-          </w:rPr>
-          <w:fldChar w:fldCharType="begin"/>
-        </w:r>
-        <w:r>
-          <w:rPr>
-            <w:noProof/>
-            <w:webHidden/>
-          </w:rPr>
-          <w:instrText xml:space="preserve"> PAGEREF _Toc386937543 \h </w:instrText>
+          <w:instrText xml:space="preserve"> PAGEREF _Toc387266082 \h </w:instrText>
         </w:r>
         <w:r>
           <w:rPr>
@@ -11528,6 +11532,75 @@
     </w:p>
     <w:p>
       <w:pPr>
+        <w:pStyle w:val="TDC2"/>
+        <w:tabs>
+          <w:tab w:val="right" w:leader="underscore" w:pos="8828"/>
+        </w:tabs>
+        <w:rPr>
+          <w:noProof/>
+        </w:rPr>
+      </w:pPr>
+      <w:hyperlink w:anchor="_Toc387266083" w:history="1">
+        <w:r>
+          <w:rPr>
+            <w:rStyle w:val="Hipervnculo"/>
+            <w:noProof/>
+            <w:lang w:val="es-MX"/>
+          </w:rPr>
+          <w:t>Impresión de Informes: Reporting</w:t>
+        </w:r>
+        <w:r>
+          <w:rPr>
+            <w:noProof/>
+            <w:webHidden/>
+          </w:rPr>
+          <w:tab/>
+        </w:r>
+        <w:r>
+          <w:rPr>
+            <w:noProof/>
+            <w:webHidden/>
+          </w:rPr>
+          <w:fldChar w:fldCharType="begin"/>
+        </w:r>
+        <w:r>
+          <w:rPr>
+            <w:noProof/>
+            <w:webHidden/>
+          </w:rPr>
+          <w:instrText xml:space="preserve"> PAGEREF _Toc387266083 \h </w:instrText>
+        </w:r>
+        <w:r>
+          <w:rPr>
+            <w:noProof/>
+            <w:webHidden/>
+          </w:rPr>
+        </w:r>
+        <w:r>
+          <w:rPr>
+            <w:noProof/>
+            <w:webHidden/>
+          </w:rPr>
+          <w:fldChar w:fldCharType="separate"/>
+        </w:r>
+        <w:r>
+          <w:rPr>
+            <w:noProof/>
+            <w:webHidden/>
+          </w:rPr>
+          <w:t>60</w:t>
+        </w:r>
+        <w:r>
+          <w:rPr>
+            <w:noProof/>
+            <w:webHidden/>
+          </w:rPr>
+          <w:fldChar w:fldCharType="end"/>
+        </w:r>
+      </w:hyperlink>
+    </w:p>
+    <w:p>
+      <w:pPr>
         <w:pStyle w:val="Ttulo"/>
       </w:pPr>
       <w:r>
@@ -11551,7 +11624,7 @@
       <w:pPr>
         <w:pStyle w:val="Ttulo"/>
       </w:pPr>
-      <w:bookmarkStart w:id="1" w:name="_Toc386937509"/>
+      <w:bookmarkStart w:id="1" w:name="_Toc387266049"/>
       <w:r>
         <w:lastRenderedPageBreak/>
         <w:t>Hipótesis</w:t>
@@ -11581,7 +11654,7 @@
       <w:pPr>
         <w:pStyle w:val="Ttulo1"/>
       </w:pPr>
-      <w:bookmarkStart w:id="2" w:name="_Toc386937510"/>
+      <w:bookmarkStart w:id="2" w:name="_Toc387266050"/>
       <w:r>
         <w:t>Initializer</w:t>
       </w:r>
@@ -11621,7 +11694,7 @@
       <w:pPr>
         <w:pStyle w:val="Ttulo1"/>
       </w:pPr>
-      <w:bookmarkStart w:id="3" w:name="_Toc386937511"/>
+      <w:bookmarkStart w:id="3" w:name="_Toc387266051"/>
       <w:r>
         <w:t>Listener</w:t>
       </w:r>
@@ -11641,35 +11714,178 @@
           <w:lang w:val="en-US"/>
         </w:rPr>
       </w:pPr>
-      <w:bookmarkStart w:id="4" w:name="_Toc386937512"/>
-      <w:r>
+      <w:bookmarkStart w:id="4" w:name="_Toc387266052"/>
+      <w:r>
+        <w:t>Masterlist</w:t>
+      </w:r>
+      <w:bookmarkEnd w:id="4"/>
+    </w:p>
+    <w:p>
+      <w:pPr>
         <w:rPr>
           <w:lang w:val="en-US"/>
         </w:rPr>
+      </w:pPr>
+    </w:p>
+    <w:p>
+      <w:pPr>
+        <w:rPr>
+          <w:lang w:val="en-US"/>
+        </w:rPr>
+      </w:pPr>
+      <w:r>
+        <w:rPr>
+          <w:lang w:val="en-US"/>
+        </w:rPr>
         <w:lastRenderedPageBreak/>
-        <w:t>Masterlist</w:t>
-      </w:r>
-      <w:bookmarkEnd w:id="4"/>
-    </w:p>
-    <w:p>
-      <w:pPr>
+        <w:t xml:space="preserve">No </w:t>
+      </w:r>
+      <w:r>
+        <w:t>tiene</w:t>
+      </w:r>
+      <w:r>
         <w:rPr>
           <w:lang w:val="en-US"/>
         </w:rPr>
-      </w:pPr>
-    </w:p>
-    <w:p>
-      <w:pPr>
+        <w:t xml:space="preserve"> </w:t>
+      </w:r>
+      <w:r>
+        <w:t>hipótesis</w:t>
+      </w:r>
+      <w:r>
         <w:rPr>
           <w:lang w:val="en-US"/>
         </w:rPr>
-      </w:pPr>
-      <w:r>
+        <w:t>.</w:t>
+      </w:r>
+    </w:p>
+    <w:p>
+      <w:pPr>
+        <w:pStyle w:val="Ttulo1"/>
         <w:rPr>
           <w:lang w:val="en-US"/>
         </w:rPr>
-        <w:t>No tiene hipótesis.</w:t>
-      </w:r>
+      </w:pPr>
+      <w:bookmarkStart w:id="5" w:name="_Toc387266053"/>
+      <w:r>
+        <w:rPr>
+          <w:lang w:val="en-US"/>
+        </w:rPr>
+        <w:t>Rating</w:t>
+      </w:r>
+      <w:bookmarkEnd w:id="5"/>
+    </w:p>
+    <w:p>
+      <w:pPr>
+        <w:rPr>
+          <w:lang w:val="en-US"/>
+        </w:rPr>
+      </w:pPr>
+    </w:p>
+    <w:p>
+      <w:pPr>
+        <w:rPr>
+          <w:lang/>
+        </w:rPr>
+      </w:pPr>
+      <w:r>
+        <w:rPr>
+          <w:lang/>
+        </w:rPr>
+        <w:t>Hipótesis:</w:t>
+      </w:r>
+    </w:p>
+    <w:p>
+      <w:pPr>
+        <w:numPr>
+          <w:ilvl w:val="0"/>
+          <w:numId w:val="39"/>
+        </w:numPr>
+        <w:rPr>
+          <w:lang/>
+        </w:rPr>
+      </w:pPr>
+      <w:r>
+        <w:rPr>
+          <w:lang/>
+        </w:rPr>
+        <w:t>El archivo de input precios.mae se asume bien formado, solo validará que el mismo exista.</w:t>
+      </w:r>
+    </w:p>
+    <w:p>
+      <w:pPr>
+        <w:numPr>
+          <w:ilvl w:val="0"/>
+          <w:numId w:val="39"/>
+        </w:numPr>
+        <w:rPr>
+          <w:lang/>
+        </w:rPr>
+      </w:pPr>
+      <w:r>
+        <w:rPr>
+          <w:lang/>
+        </w:rPr>
+        <w:t>Un error en un registro en la lista de compra invalida todo el archivo, el mismo será reubicado en el directorio de los rechazos.</w:t>
+      </w:r>
+    </w:p>
+    <w:p>
+      <w:pPr>
+        <w:numPr>
+          <w:ilvl w:val="0"/>
+          <w:numId w:val="39"/>
+        </w:numPr>
+        <w:rPr>
+          <w:lang/>
+        </w:rPr>
+      </w:pPr>
+      <w:r>
+        <w:rPr>
+          <w:lang/>
+        </w:rPr>
+        <w:t>Se asume que todos los campos del producto están separados por espacio inclusive la cantidad de la unidad, caso contrario también se considerará invalido por la unidad</w:t>
+      </w:r>
+    </w:p>
+    <w:p>
+      <w:pPr>
+        <w:numPr>
+          <w:ilvl w:val="0"/>
+          <w:numId w:val="39"/>
+        </w:numPr>
+        <w:rPr>
+          <w:lang/>
+        </w:rPr>
+      </w:pPr>
+      <w:r>
+        <w:rPr>
+          <w:lang/>
+        </w:rPr>
+        <w:t>Se asume que este comando, será invocado en un único hilo de ejecución y que estará sujeto a la invocación del comando Listener quien deberá chequear si el mismo no está ejecutando previamente.</w:t>
+      </w:r>
+    </w:p>
+    <w:p>
+      <w:pPr>
+        <w:numPr>
+          <w:ilvl w:val="0"/>
+          <w:numId w:val="39"/>
+        </w:numPr>
+        <w:rPr>
+          <w:lang/>
+        </w:rPr>
+      </w:pPr>
+      <w:r>
+        <w:rPr>
+          <w:lang/>
+        </w:rPr>
+        <w:t>Cada registro de la lista de compras podrá generar n registros en la lista presupuestada</w:t>
+      </w:r>
+    </w:p>
+    <w:p>
+      <w:pPr>
+        <w:rPr>
+          <w:lang/>
+        </w:rPr>
+      </w:pPr>
     </w:p>
     <w:p>
       <w:pPr>
@@ -11678,14 +11894,14 @@
           <w:lang w:val="en-US"/>
         </w:rPr>
       </w:pPr>
-      <w:bookmarkStart w:id="5" w:name="_Toc386937513"/>
+      <w:bookmarkStart w:id="6" w:name="_Toc387266054"/>
       <w:r>
         <w:rPr>
           <w:lang w:val="en-US"/>
         </w:rPr>
-        <w:t>Rating</w:t>
-      </w:r>
-      <w:bookmarkEnd w:id="5"/>
+        <w:t>Reporting</w:t>
+      </w:r>
+      <w:bookmarkEnd w:id="6"/>
     </w:p>
     <w:p>
       <w:pPr>
@@ -11701,14 +11917,14 @@
           <w:lang w:val="en-US"/>
         </w:rPr>
       </w:pPr>
-      <w:bookmarkStart w:id="6" w:name="_Toc386937514"/>
+      <w:bookmarkStart w:id="7" w:name="_Toc387266055"/>
       <w:r>
         <w:rPr>
           <w:lang w:val="en-US"/>
         </w:rPr>
-        <w:t>Reporting</w:t>
-      </w:r>
-      <w:bookmarkEnd w:id="6"/>
+        <w:t>Mover</w:t>
+      </w:r>
+      <w:bookmarkEnd w:id="7"/>
     </w:p>
     <w:p>
       <w:pPr>
@@ -11718,20 +11934,63 @@
       </w:pPr>
     </w:p>
     <w:p>
+      <w:r>
+        <w:t>Se tomó como hipótesis la existencia de una variable “NUMSEQ”  almacenada en el archivo de configuración para poder gestionar la duplicidad de archivos.</w:t>
+      </w:r>
+    </w:p>
+    <w:p>
+      <w:r>
+        <w:t>Esta variable es de cálculo centralizado, la misma se incrementa y se almacena cada vez que se detecta la duplicidad de archivos.</w:t>
+      </w:r>
+    </w:p>
+    <w:p>
       <w:pPr>
         <w:pStyle w:val="Ttulo1"/>
+      </w:pPr>
+      <w:bookmarkStart w:id="8" w:name="_Toc387266056"/>
+      <w:r>
+        <w:t>Logging</w:t>
+      </w:r>
+      <w:bookmarkEnd w:id="8"/>
+    </w:p>
+    <w:p/>
+    <w:p>
+      <w:r>
+        <w:t xml:space="preserve">Se asumió como hipótesis que al realizar el truncado de los archivos de log, las 50 </w:t>
+      </w:r>
+      <w:r>
+        <w:t>líneas</w:t>
+      </w:r>
+      <w:r>
+        <w:t xml:space="preserve"> restantes, que quedan  sin borrar no alcanzarán nunca el máximo tamaño de log LOGSIZE.</w:t>
+      </w:r>
+    </w:p>
+    <w:p>
+      <w:r>
+        <w:lastRenderedPageBreak/>
+        <w:t>Se asumió también que el valor de LOGSIZE ingresado por el usuario es lo suficientemente grande para admitir 50 lineas de loggeo  de los scripts. Dicho valor es validado por el instalador y quedará almacenado en LOGSIZE, en el archivo de configuración installer.conf</w:t>
+      </w:r>
+    </w:p>
+    <w:p>
+      <w:r>
+        <w:t xml:space="preserve">Por último, se asume que el valor ingresado por el usuario se encuentra en KB, y dado que las validaciones se realizan en bytes, se computan 1024 bytes/kb  </w:t>
+      </w:r>
+    </w:p>
+    <w:p>
+      <w:pPr>
+        <w:pStyle w:val="Ttulo1"/>
         <w:rPr>
           <w:lang w:val="en-US"/>
         </w:rPr>
       </w:pPr>
-      <w:bookmarkStart w:id="7" w:name="_Toc386937515"/>
+      <w:bookmarkStart w:id="9" w:name="_Toc387266057"/>
       <w:r>
         <w:rPr>
           <w:lang w:val="en-US"/>
         </w:rPr>
-        <w:t>Mover</w:t>
-      </w:r>
-      <w:bookmarkEnd w:id="7"/>
+        <w:t>Start</w:t>
+      </w:r>
+      <w:bookmarkEnd w:id="9"/>
     </w:p>
     <w:p>
       <w:pPr>
@@ -11741,40 +12000,27 @@
       </w:pPr>
     </w:p>
     <w:p>
-      <w:r>
-        <w:t>Se tomó como hipótesis la existencia de una variable “NUMSEQ”  almacenada en el archivo de configuración para poder gestionar la duplicidad de archivos.</w:t>
-      </w:r>
-    </w:p>
-    <w:p>
-      <w:r>
-        <w:t>Esta variable es de cálculo centralizado, la misma se incrementa y se almacena cada vez que se detecta la duplicidad de archivos.</w:t>
-      </w:r>
-    </w:p>
-    <w:p>
       <w:pPr>
         <w:pStyle w:val="Ttulo1"/>
-      </w:pPr>
-      <w:bookmarkStart w:id="8" w:name="_Toc386937516"/>
-      <w:r>
-        <w:t>Logging</w:t>
-      </w:r>
-      <w:bookmarkEnd w:id="8"/>
-    </w:p>
-    <w:p/>
-    <w:p>
-      <w:r>
-        <w:t>Se asumió como hipótesis que al realizar el truncado de los archivos de log, las 50 lineas restantes, que quedan  sin borrar no alcanzarán nunca el máximo tamaño de log LOGSIZE.</w:t>
-      </w:r>
-    </w:p>
-    <w:p>
-      <w:r>
-        <w:t>Se asumió también que el valor de LOGSIZE ingresado por el usuario es lo suficientemente grande para admitir 50 lineas de loggeo  de los scripts. Dicho valor es validado por el instalador y quedará almacenado en LOGSIZE, en el archivo de configuración installer.conf</w:t>
-      </w:r>
-    </w:p>
-    <w:p>
-      <w:r>
-        <w:t xml:space="preserve">Por último, se asume que el valor ingresado por el usuario se encuentra en KB, y dado que las validaciones se realizan en bytes, se computan 1024 bytes/kb  </w:t>
-      </w:r>
+        <w:rPr>
+          <w:lang w:val="en-US"/>
+        </w:rPr>
+      </w:pPr>
+      <w:bookmarkStart w:id="10" w:name="_Toc387266058"/>
+      <w:r>
+        <w:rPr>
+          <w:lang w:val="en-US"/>
+        </w:rPr>
+        <w:t>Stop</w:t>
+      </w:r>
+      <w:bookmarkEnd w:id="10"/>
+    </w:p>
+    <w:p>
+      <w:pPr>
+        <w:rPr>
+          <w:lang w:val="en-US"/>
+        </w:rPr>
+      </w:pPr>
     </w:p>
     <w:p>
       <w:pPr>
@@ -11783,14 +12029,14 @@
           <w:lang w:val="en-US"/>
         </w:rPr>
       </w:pPr>
-      <w:bookmarkStart w:id="9" w:name="_Toc386937517"/>
+      <w:bookmarkStart w:id="11" w:name="_Toc387266059"/>
       <w:r>
         <w:rPr>
           <w:lang w:val="en-US"/>
         </w:rPr>
-        <w:t>Start</w:t>
-      </w:r>
-      <w:bookmarkEnd w:id="9"/>
+        <w:t>Installer</w:t>
+      </w:r>
+      <w:bookmarkEnd w:id="11"/>
     </w:p>
     <w:p>
       <w:pPr>
@@ -11798,68 +12044,21 @@
           <w:lang w:val="en-US"/>
         </w:rPr>
       </w:pPr>
-    </w:p>
-    <w:p>
-      <w:pPr>
-        <w:pStyle w:val="Ttulo1"/>
+      <w:r>
         <w:rPr>
           <w:lang w:val="en-US"/>
         </w:rPr>
-      </w:pPr>
-      <w:bookmarkStart w:id="10" w:name="_Toc386937518"/>
-      <w:r>
+        <w:br w:type="page"/>
+      </w:r>
+    </w:p>
+    <w:p>
+      <w:pPr>
+        <w:pStyle w:val="Ttulo"/>
         <w:rPr>
           <w:lang w:val="en-US"/>
         </w:rPr>
-        <w:t>Stop</w:t>
-      </w:r>
-      <w:bookmarkEnd w:id="10"/>
-    </w:p>
-    <w:p>
-      <w:pPr>
-        <w:rPr>
-          <w:lang w:val="en-US"/>
-        </w:rPr>
-      </w:pPr>
-    </w:p>
-    <w:p>
-      <w:pPr>
-        <w:pStyle w:val="Ttulo1"/>
-        <w:rPr>
-          <w:lang w:val="en-US"/>
-        </w:rPr>
-      </w:pPr>
-      <w:bookmarkStart w:id="11" w:name="_Toc386937519"/>
-      <w:r>
-        <w:rPr>
-          <w:lang w:val="en-US"/>
-        </w:rPr>
-        <w:lastRenderedPageBreak/>
-        <w:t>Installer</w:t>
-      </w:r>
-      <w:bookmarkEnd w:id="11"/>
-    </w:p>
-    <w:p>
-      <w:pPr>
-        <w:rPr>
-          <w:lang w:val="en-US"/>
-        </w:rPr>
-      </w:pPr>
-      <w:r>
-        <w:rPr>
-          <w:lang w:val="en-US"/>
-        </w:rPr>
-        <w:br w:type="page"/>
-      </w:r>
-    </w:p>
-    <w:p>
-      <w:pPr>
-        <w:pStyle w:val="Ttulo"/>
-        <w:rPr>
-          <w:lang w:val="en-US"/>
-        </w:rPr>
-      </w:pPr>
-      <w:bookmarkStart w:id="12" w:name="_Toc386937520"/>
+      </w:pPr>
+      <w:bookmarkStart w:id="12" w:name="_Toc387266060"/>
       <w:r>
         <w:rPr>
           <w:lang w:val="en-US"/>
@@ -12083,13 +12282,85 @@
     <w:p>
       <w:pPr>
         <w:rPr>
+          <w:lang/>
+        </w:rPr>
+      </w:pPr>
+      <w:r>
+        <w:rPr>
           <w:u w:val="single"/>
-        </w:rPr>
-      </w:pPr>
-      <w:r>
+          <w:lang/>
+        </w:rPr>
+        <w:t>Comando Rating</w:t>
+      </w:r>
+    </w:p>
+    <w:p>
+      <w:pPr>
+        <w:rPr>
+          <w:lang/>
+        </w:rPr>
+      </w:pPr>
+      <w:r>
+        <w:rPr>
+          <w:lang/>
+        </w:rPr>
+        <w:t>Este comando no requiere que se indiquen parámetros para su ejecución y se maneja con las variables globales que contienen las rutas de los distintos directorios a utilizar seteados por el comando Initializer por tal motivo este comando debe haberse ejecutado previamente, luego requiere como input archivos lista de compras que deben estar el directorio definido para tal fin.</w:t>
+      </w:r>
+    </w:p>
+    <w:p>
+      <w:pPr>
+        <w:rPr>
+          <w:lang/>
+        </w:rPr>
+      </w:pPr>
+      <w:r>
+        <w:rPr>
+          <w:lang/>
+        </w:rPr>
+        <w:t>La ejecución deberá darse dentro del entorno definido al realizar la instalación mediante el comando Insta</w:t>
+      </w:r>
+      <w:r>
+        <w:rPr>
+          <w:lang/>
+        </w:rPr>
+        <w:t>l</w:t>
+      </w:r>
+      <w:r>
+        <w:rPr>
+          <w:lang/>
+        </w:rPr>
+        <w:t>ler, ya que este comando utiliza los servicios de los comandos Mover y Logging.</w:t>
+      </w:r>
+    </w:p>
+    <w:p>
+      <w:pPr>
+        <w:rPr>
+          <w:lang/>
+        </w:rPr>
+      </w:pPr>
+      <w:r>
+        <w:rPr>
+          <w:lang/>
+        </w:rPr>
+        <w:t>Rating no retorna información al sistema principal, la salida de este comando serán archivos, listas presupuestadas, que se alojaran en el directorio definido para tal fin.</w:t>
+      </w:r>
+    </w:p>
+    <w:p>
+      <w:pPr>
+        <w:rPr>
+          <w:lang/>
+        </w:rPr>
+      </w:pPr>
+    </w:p>
+    <w:p>
+      <w:pPr>
         <w:rPr>
           <w:u w:val="single"/>
         </w:rPr>
+      </w:pPr>
+      <w:r>
+        <w:rPr>
+          <w:u w:val="single"/>
+        </w:rPr>
         <w:t>Comando Mover</w:t>
       </w:r>
       <w:r>
@@ -12120,21 +12391,12 @@
     </w:p>
     <w:p>
       <w:r>
-        <w:t>Origen: Parámetro obligatorio. Es el path donde se encuentra el archivo a mover.</w:t>
-      </w:r>
-    </w:p>
-    <w:p>
-      <w:r>
-        <w:t>Destino: Parámetro obligatorio. Es el path del directorio al que se desea mover.</w:t>
-      </w:r>
-    </w:p>
-    <w:p>
-      <w:r>
-        <w:t>NombreDelComando: Parámetro opcional. Es el nombre del comando lo invoca.</w:t>
-      </w:r>
-    </w:p>
-    <w:p>
-      <w:r>
+        <w:t>Origen: Parámetro obligatorio. Es el path donde se encuentra el archivo a mover.Destino: Parámetro obligatorio. Es el path del directorio al que se desea mover.NombreDelComando: Parámetro opcional. Es el nombre del comando lo invoca.</w:t>
+      </w:r>
+    </w:p>
+    <w:p>
+      <w:r>
+        <w:lastRenderedPageBreak/>
         <w:t>Este comando tiene como objeto mover un archivo de un directorio a otro. Si el Destino ya posee un archivo con el mi</w:t>
       </w:r>
       <w:r>
@@ -12172,7 +12434,7 @@
       <w:pPr>
         <w:pStyle w:val="Ttulo"/>
       </w:pPr>
-      <w:bookmarkStart w:id="13" w:name="_Toc386937521"/>
+      <w:bookmarkStart w:id="13" w:name="_Toc387266061"/>
       <w:r>
         <w:lastRenderedPageBreak/>
         <w:t>Hoja de ruta “Camino Feliz”</w:t>
@@ -12232,7 +12494,7 @@
       <w:pPr>
         <w:pStyle w:val="Ttulo"/>
       </w:pPr>
-      <w:bookmarkStart w:id="14" w:name="_Toc386937522"/>
+      <w:bookmarkStart w:id="14" w:name="_Toc387266062"/>
       <w:r>
         <w:lastRenderedPageBreak/>
         <w:t>Listado de nuevas funciones y comandos auxiliares</w:t>
@@ -12264,7 +12526,7 @@
       <w:pPr>
         <w:pStyle w:val="Ttulo"/>
       </w:pPr>
-      <w:bookmarkStart w:id="15" w:name="_Toc386937523"/>
+      <w:bookmarkStart w:id="15" w:name="_Toc387266063"/>
       <w:r>
         <w:lastRenderedPageBreak/>
         <w:t>Listado de datos</w:t>
@@ -12296,7 +12558,7 @@
       <w:pPr>
         <w:pStyle w:val="Ttulo"/>
       </w:pPr>
-      <w:bookmarkStart w:id="16" w:name="_Toc386937524"/>
+      <w:bookmarkStart w:id="16" w:name="_Toc387266064"/>
       <w:r>
         <w:lastRenderedPageBreak/>
         <w:t>Listado de nuevos archivos</w:t>
@@ -12328,7 +12590,7 @@
       <w:pPr>
         <w:pStyle w:val="Ttulo"/>
       </w:pPr>
-      <w:bookmarkStart w:id="17" w:name="_Toc386937525"/>
+      <w:bookmarkStart w:id="17" w:name="_Toc387266065"/>
       <w:r>
         <w:lastRenderedPageBreak/>
         <w:t>Apéndice</w:t>
@@ -12355,7 +12617,7 @@
         <w:pStyle w:val="Ttulo1"/>
       </w:pPr>
       <w:bookmarkStart w:id="18" w:name="_Toc384848766"/>
-      <w:bookmarkStart w:id="19" w:name="_Toc386937526"/>
+      <w:bookmarkStart w:id="19" w:name="_Toc387266066"/>
       <w:r>
         <w:t xml:space="preserve">Enunciado </w:t>
       </w:r>
@@ -12382,7 +12644,7 @@
         <w:pStyle w:val="Ttulo2"/>
       </w:pPr>
       <w:bookmarkStart w:id="20" w:name="_Toc384848767"/>
-      <w:bookmarkStart w:id="21" w:name="_Toc386937527"/>
+      <w:bookmarkStart w:id="21" w:name="_Toc387266067"/>
       <w:r>
         <w:t>Introducción</w:t>
       </w:r>
@@ -14657,7 +14919,6 @@
         <w:rPr>
           <w:rFonts w:eastAsia="MS Mincho"/>
         </w:rPr>
-        <w:lastRenderedPageBreak/>
         <w:t xml:space="preserve">Antes de comenzar la </w:t>
       </w:r>
       <w:r>
@@ -14682,6 +14943,7 @@
         <w:rPr>
           <w:rFonts w:eastAsia="MS Mincho"/>
         </w:rPr>
+        <w:lastRenderedPageBreak/>
         <w:t>la última versión del TP está grabada en el dispositivo que trajo</w:t>
       </w:r>
     </w:p>
@@ -14959,7 +15221,7 @@
       </w:r>
       <w:bookmarkStart w:id="36" w:name="_Toc384724682"/>
       <w:bookmarkStart w:id="37" w:name="_Toc384848768"/>
-      <w:bookmarkStart w:id="38" w:name="_Toc386937528"/>
+      <w:bookmarkStart w:id="38" w:name="_Toc387266068"/>
       <w:r>
         <w:lastRenderedPageBreak/>
         <w:t>Estructuras y Ejemplos</w:t>
@@ -14974,7 +15236,7 @@
       </w:pPr>
       <w:bookmarkStart w:id="39" w:name="_Toc384724683"/>
       <w:bookmarkStart w:id="40" w:name="_Toc384848769"/>
-      <w:bookmarkStart w:id="41" w:name="_Toc386937529"/>
+      <w:bookmarkStart w:id="41" w:name="_Toc387266069"/>
       <w:r>
         <w:t>Archivos del Sistema</w:t>
       </w:r>
@@ -15892,7 +16154,7 @@
       </w:r>
       <w:bookmarkStart w:id="46" w:name="_Toc384724684"/>
       <w:bookmarkStart w:id="47" w:name="_Toc384848770"/>
-      <w:bookmarkStart w:id="48" w:name="_Toc386937530"/>
+      <w:bookmarkStart w:id="48" w:name="_Toc387266070"/>
       <w:r>
         <w:lastRenderedPageBreak/>
         <w:t>Archivos Maestros y Tablas</w:t>
@@ -22367,7 +22629,7 @@
       </w:pPr>
       <w:bookmarkStart w:id="49" w:name="_Toc384724685"/>
       <w:bookmarkStart w:id="50" w:name="_Toc384848771"/>
-      <w:bookmarkStart w:id="51" w:name="_Toc386937531"/>
+      <w:bookmarkStart w:id="51" w:name="_Toc387266071"/>
       <w:r>
         <w:t>Archivos de Novedades</w:t>
       </w:r>
@@ -24549,7 +24811,7 @@
       </w:pPr>
       <w:bookmarkStart w:id="54" w:name="_Toc384724686"/>
       <w:bookmarkStart w:id="55" w:name="_Toc384848772"/>
-      <w:bookmarkStart w:id="56" w:name="_Toc386937532"/>
+      <w:bookmarkStart w:id="56" w:name="_Toc387266072"/>
       <w:r>
         <w:t>Archivos de Retail</w:t>
       </w:r>
@@ -27199,7 +27461,7 @@
         <w:br w:type="page"/>
       </w:r>
       <w:bookmarkStart w:id="57" w:name="_Toc384848773"/>
-      <w:bookmarkStart w:id="58" w:name="_Toc386937533"/>
+      <w:bookmarkStart w:id="58" w:name="_Toc387266073"/>
       <w:r>
         <w:lastRenderedPageBreak/>
         <w:t>Especificación de Comandos y Funciones</w:t>
@@ -27325,8 +27587,8 @@
         <w:pStyle w:val="Ttulo2"/>
       </w:pPr>
       <w:bookmarkStart w:id="59" w:name="_Toc384848774"/>
-      <w:bookmarkStart w:id="60" w:name="_Toc386937534"/>
-      <w:bookmarkStart w:id="61" w:name="_Toc335906890"/>
+      <w:bookmarkStart w:id="60" w:name="_Toc335906890"/>
+      <w:bookmarkStart w:id="61" w:name="_Toc387266074"/>
       <w:r>
         <w:t xml:space="preserve">Arranque: </w:t>
       </w:r>
@@ -27335,7 +27597,7 @@
           <w:t>Start</w:t>
         </w:r>
         <w:bookmarkEnd w:id="59"/>
-        <w:bookmarkEnd w:id="60"/>
+        <w:bookmarkEnd w:id="61"/>
       </w:fldSimple>
     </w:p>
     <w:p>
@@ -27467,7 +27729,7 @@
         <w:pStyle w:val="Ttulo2"/>
       </w:pPr>
       <w:bookmarkStart w:id="62" w:name="_Toc384848775"/>
-      <w:bookmarkStart w:id="63" w:name="_Toc386937535"/>
+      <w:bookmarkStart w:id="63" w:name="_Toc387266075"/>
       <w:r>
         <w:t xml:space="preserve">Detención: </w:t>
       </w:r>
@@ -27576,10 +27838,10 @@
         <w:br w:type="page"/>
       </w:r>
       <w:bookmarkStart w:id="64" w:name="_Toc384848776"/>
-      <w:bookmarkStart w:id="65" w:name="_Toc386937536"/>
-      <w:bookmarkStart w:id="66" w:name="_Toc352697580"/>
-      <w:bookmarkStart w:id="67" w:name="_Toc352708967"/>
-      <w:bookmarkStart w:id="68" w:name="_Toc352709077"/>
+      <w:bookmarkStart w:id="65" w:name="_Toc352697580"/>
+      <w:bookmarkStart w:id="66" w:name="_Toc352708967"/>
+      <w:bookmarkStart w:id="67" w:name="_Toc352709077"/>
+      <w:bookmarkStart w:id="68" w:name="_Toc387266076"/>
       <w:r>
         <w:lastRenderedPageBreak/>
         <w:t xml:space="preserve">Movimiento de Archivos: </w:t>
@@ -27589,7 +27851,7 @@
           <w:t>Mover</w:t>
         </w:r>
         <w:bookmarkEnd w:id="64"/>
-        <w:bookmarkEnd w:id="65"/>
+        <w:bookmarkEnd w:id="68"/>
       </w:fldSimple>
     </w:p>
     <w:p>
@@ -28292,7 +28554,10 @@
         <w:pStyle w:val="Ttulo2"/>
       </w:pPr>
       <w:bookmarkStart w:id="70" w:name="_Toc384848777"/>
-      <w:bookmarkStart w:id="71" w:name="_Toc386937537"/>
+      <w:bookmarkStart w:id="71" w:name="_Toc387266077"/>
+      <w:r>
+        <w:softHyphen/>
+      </w:r>
       <w:r>
         <w:t xml:space="preserve">Logueo: </w:t>
       </w:r>
@@ -29022,7 +29287,7 @@
         <w:br w:type="page"/>
       </w:r>
       <w:bookmarkStart w:id="78" w:name="_Toc384848778"/>
-      <w:bookmarkStart w:id="79" w:name="_Toc386937538"/>
+      <w:bookmarkStart w:id="79" w:name="_Toc387266078"/>
       <w:r>
         <w:rPr>
           <w:lang w:val="es-MX"/>
@@ -29043,9 +29308,9 @@
           </w:rPr>
           <w:t>Installer</w:t>
         </w:r>
+        <w:bookmarkEnd w:id="65"/>
         <w:bookmarkEnd w:id="66"/>
         <w:bookmarkEnd w:id="67"/>
-        <w:bookmarkEnd w:id="68"/>
         <w:bookmarkEnd w:id="78"/>
         <w:bookmarkEnd w:id="79"/>
       </w:fldSimple>
@@ -31329,20 +31594,20 @@
         <w:rPr>
           <w:rFonts w:eastAsia="MS Mincho"/>
         </w:rPr>
+        <w:t>Proponer /bin y si el usuario lo desea cambiar, permitírselo.</w:t>
+      </w:r>
+    </w:p>
+    <w:p>
+      <w:pPr>
+        <w:rPr>
+          <w:rFonts w:eastAsia="MS Mincho"/>
+        </w:rPr>
+      </w:pPr>
+      <w:r>
+        <w:rPr>
+          <w:rFonts w:eastAsia="MS Mincho"/>
+        </w:rPr>
         <w:lastRenderedPageBreak/>
-        <w:t>Proponer /bin y si el usuario lo desea cambiar, permitírselo.</w:t>
-      </w:r>
-    </w:p>
-    <w:p>
-      <w:pPr>
-        <w:rPr>
-          <w:rFonts w:eastAsia="MS Mincho"/>
-        </w:rPr>
-      </w:pPr>
-      <w:r>
-        <w:rPr>
-          <w:rFonts w:eastAsia="MS Mincho"/>
-        </w:rPr>
         <w:t>El usuario puede ingresar un nombre simple como “bin” o un subdirectorio</w:t>
       </w:r>
       <w:r>
@@ -32033,7 +32298,6 @@
         <w:rPr>
           <w:rFonts w:eastAsia="MS Mincho"/>
         </w:rPr>
-        <w:lastRenderedPageBreak/>
         <w:t>Verificar espacio en disco</w:t>
       </w:r>
       <w:bookmarkEnd w:id="92"/>
@@ -32119,6 +32383,7 @@
         <w:rPr>
           <w:rFonts w:eastAsia="MS Mincho"/>
         </w:rPr>
+        <w:lastRenderedPageBreak/>
         <w:t xml:space="preserve">Insuficiente espacio en disco. </w:t>
       </w:r>
     </w:p>
@@ -32642,7 +32907,6 @@
         <w:rPr>
           <w:rFonts w:eastAsia="MS Mincho"/>
         </w:rPr>
-        <w:lastRenderedPageBreak/>
         <w:t xml:space="preserve">Definir </w:t>
       </w:r>
       <w:r>
@@ -32698,6 +32962,7 @@
         <w:rPr>
           <w:rFonts w:eastAsia="MS Mincho"/>
         </w:rPr>
+        <w:lastRenderedPageBreak/>
         <w:t>Defina el directorio de grabación de Archivos rechazados ($grupo/rechazados):</w:t>
       </w:r>
     </w:p>
@@ -33156,7 +33421,6 @@
         <w:rPr>
           <w:rFonts w:eastAsia="MS Mincho"/>
         </w:rPr>
-        <w:lastRenderedPageBreak/>
         <w:t xml:space="preserve">Proponer </w:t>
       </w:r>
       <w:r>
@@ -33228,6 +33492,7 @@
         <w:rPr>
           <w:rFonts w:eastAsia="MS Mincho"/>
         </w:rPr>
+        <w:lastRenderedPageBreak/>
         <w:t xml:space="preserve">Mostrar estructura de directorios resultante y </w:t>
       </w:r>
       <w:r>
@@ -33759,7 +34024,6 @@
         <w:rPr>
           <w:rFonts w:eastAsia="MS Mincho"/>
         </w:rPr>
-        <w:lastRenderedPageBreak/>
         <w:t xml:space="preserve">los contenidos en las variables: </w:t>
       </w:r>
       <w:r>
@@ -33924,6 +34188,7 @@
         <w:rPr>
           <w:rFonts w:eastAsia="MS Mincho"/>
         </w:rPr>
+        <w:lastRenderedPageBreak/>
         <w:t>Iniciando Instalación. Esta Ud. seguro? (Si-No)</w:t>
       </w:r>
     </w:p>
@@ -34350,7 +34615,6 @@
         <w:rPr>
           <w:rFonts w:eastAsia="MS Mincho"/>
         </w:rPr>
-        <w:lastRenderedPageBreak/>
         <w:t>Instalando Programas y Funciones</w:t>
       </w:r>
     </w:p>
@@ -34401,6 +34665,7 @@
         <w:rPr>
           <w:rFonts w:eastAsia="MS Mincho"/>
         </w:rPr>
+        <w:lastRenderedPageBreak/>
         <w:t xml:space="preserve">Se debe almacenar la información de configuración del sistema en el archivo </w:t>
       </w:r>
       <w:fldSimple w:instr=" DOCPROPERTY  Instalador  \* MERGEFORMAT ">
@@ -34683,7 +34948,7 @@
         <w:br w:type="page"/>
       </w:r>
       <w:bookmarkStart w:id="113" w:name="_Toc384848779"/>
-      <w:bookmarkStart w:id="114" w:name="_Toc386937539"/>
+      <w:bookmarkStart w:id="114" w:name="_Toc387266079"/>
       <w:r>
         <w:rPr>
           <w:lang w:val="es-MX"/>
@@ -36085,7 +36350,7 @@
         <w:br w:type="page"/>
       </w:r>
       <w:bookmarkStart w:id="118" w:name="_Toc384848780"/>
-      <w:bookmarkStart w:id="119" w:name="_Toc386937540"/>
+      <w:bookmarkStart w:id="119" w:name="_Toc387266080"/>
       <w:r>
         <w:rPr>
           <w:lang w:val="es-MX"/>
@@ -38388,7 +38653,7 @@
         <w:br w:type="page"/>
       </w:r>
       <w:bookmarkStart w:id="120" w:name="_Toc384848781"/>
-      <w:bookmarkStart w:id="121" w:name="_Toc386937541"/>
+      <w:bookmarkStart w:id="121" w:name="_Toc387266081"/>
       <w:r>
         <w:lastRenderedPageBreak/>
         <w:t xml:space="preserve">Actualización de Lista Maestra: </w:t>
@@ -38936,7 +39201,7 @@
         </w:rPr>
       </w:pPr>
       <w:bookmarkStart w:id="123" w:name="_Toc335906900"/>
-      <w:bookmarkEnd w:id="61"/>
+      <w:bookmarkEnd w:id="60"/>
       <w:r>
         <w:rPr>
           <w:rFonts w:cs="Arial"/>
@@ -40737,38 +41002,44 @@
         <w:rPr>
           <w:rFonts w:eastAsia="MS Mincho"/>
         </w:rPr>
+        <w:t xml:space="preserve">Armar un registro de salida </w:t>
+      </w:r>
+      <w:r>
+        <w:rPr>
+          <w:rFonts w:eastAsia="MS Mincho"/>
+        </w:rPr>
+        <w:t xml:space="preserve">a partir del registro de detalle correspondiente </w:t>
+      </w:r>
+      <w:r>
+        <w:rPr>
+          <w:rFonts w:eastAsia="MS Mincho"/>
+        </w:rPr>
+        <w:t xml:space="preserve">excepto que </w:t>
+      </w:r>
+      <w:r>
+        <w:rPr>
+          <w:rFonts w:eastAsia="MS Mincho"/>
+        </w:rPr>
+        <w:t xml:space="preserve">éste </w:t>
+      </w:r>
+      <w:r>
+        <w:rPr>
+          <w:rFonts w:eastAsia="MS Mincho"/>
+        </w:rPr>
+        <w:t xml:space="preserve">tenga algún error, </w:t>
+      </w:r>
+      <w:r>
+        <w:rPr>
+          <w:rFonts w:eastAsia="MS Mincho"/>
+        </w:rPr>
+        <w:t xml:space="preserve">como ser: que alguno de los campos producto o precio no vengan </w:t>
+      </w:r>
+      <w:r>
+        <w:rPr>
+          <w:rFonts w:eastAsia="MS Mincho"/>
+        </w:rPr>
         <w:lastRenderedPageBreak/>
-        <w:t xml:space="preserve">Armar un registro de salida </w:t>
-      </w:r>
-      <w:r>
-        <w:rPr>
-          <w:rFonts w:eastAsia="MS Mincho"/>
-        </w:rPr>
-        <w:t xml:space="preserve">a partir del registro de detalle correspondiente </w:t>
-      </w:r>
-      <w:r>
-        <w:rPr>
-          <w:rFonts w:eastAsia="MS Mincho"/>
-        </w:rPr>
-        <w:t xml:space="preserve">excepto que </w:t>
-      </w:r>
-      <w:r>
-        <w:rPr>
-          <w:rFonts w:eastAsia="MS Mincho"/>
-        </w:rPr>
-        <w:t xml:space="preserve">éste </w:t>
-      </w:r>
-      <w:r>
-        <w:rPr>
-          <w:rFonts w:eastAsia="MS Mincho"/>
-        </w:rPr>
-        <w:t xml:space="preserve">tenga algún error, </w:t>
-      </w:r>
-      <w:r>
-        <w:rPr>
-          <w:rFonts w:eastAsia="MS Mincho"/>
-        </w:rPr>
-        <w:t>como ser: que alguno de los campos producto o precio no vengan informados (null, espacios, etc)</w:t>
+        <w:t>informados (null, espacios, etc)</w:t>
       </w:r>
       <w:r>
         <w:rPr>
@@ -41187,7 +41458,7 @@
         <w:br w:type="page"/>
       </w:r>
       <w:bookmarkStart w:id="124" w:name="_Toc384848782"/>
-      <w:bookmarkStart w:id="125" w:name="_Toc386937542"/>
+      <w:bookmarkStart w:id="125" w:name="_Toc387266082"/>
       <w:bookmarkEnd w:id="30"/>
       <w:bookmarkEnd w:id="31"/>
       <w:bookmarkEnd w:id="123"/>
@@ -46213,7 +46484,7 @@
         </w:rPr>
       </w:pPr>
       <w:bookmarkStart w:id="126" w:name="_Toc384848783"/>
-      <w:bookmarkStart w:id="127" w:name="_Toc386937543"/>
+      <w:bookmarkStart w:id="127" w:name="_Toc387266083"/>
       <w:r>
         <w:rPr>
           <w:lang w:val="es-MX"/>
@@ -52886,7 +53157,7 @@
       <w:footerReference w:type="default" r:id="rId10"/>
       <w:type w:val="continuous"/>
       <w:pgSz w:w="12240" w:h="15840"/>
-      <w:pgMar w:top="1417" w:right="1701" w:bottom="1417" w:left="1701" w:header="708" w:footer="708" w:gutter="0"/>
+      <w:pgMar w:top="1379" w:right="1701" w:bottom="1417" w:left="1701" w:header="737" w:footer="737" w:gutter="0"/>
       <w:cols w:space="708"/>
       <w:docGrid w:linePitch="360"/>
     </w:sectPr>
@@ -52943,7 +53214,7 @@
           <w:noProof/>
           <w:lang w:val="es-ES"/>
         </w:rPr>
-        <w:t>2</w:t>
+        <w:t>11</w:t>
       </w:r>
     </w:fldSimple>
   </w:p>
@@ -52990,13 +53261,13 @@
         <wp:anchor distT="0" distB="0" distL="114300" distR="114300" simplePos="0" relativeHeight="251658240" behindDoc="0" locked="0" layoutInCell="1" allowOverlap="1">
           <wp:simplePos x="0" y="0"/>
           <wp:positionH relativeFrom="column">
-            <wp:posOffset>4444365</wp:posOffset>
+            <wp:posOffset>4448175</wp:posOffset>
           </wp:positionH>
           <wp:positionV relativeFrom="paragraph">
-            <wp:posOffset>-220980</wp:posOffset>
+            <wp:posOffset>-254635</wp:posOffset>
           </wp:positionV>
-          <wp:extent cx="2019300" cy="676275"/>
-          <wp:effectExtent l="0" t="0" r="0" b="9525"/>
+          <wp:extent cx="1878330" cy="624840"/>
+          <wp:effectExtent l="19050" t="0" r="7620" b="0"/>
           <wp:wrapSquare wrapText="bothSides"/>
           <wp:docPr id="1" name="0 Imagen"/>
           <wp:cNvGraphicFramePr>
@@ -53013,7 +53284,7 @@
                   <a:blip r:embed="rId1">
                     <a:extLst>
                       <a:ext uri="{28A0092B-C50C-407E-A947-70E740481C1C}">
-                        <a14:useLocalDpi xmlns="" xmlns:wpc="http://schemas.microsoft.com/office/word/2010/wordprocessingCanvas" xmlns:mc="http://schemas.openxmlformats.org/markup-compatibility/2006" xmlns:o="urn:schemas-microsoft-com:office:office" xmlns:v="urn:schemas-microsoft-com:vml" xmlns:wp14="http://schemas.microsoft.com/office/word/2010/wordprocessingDrawing" xmlns:w10="urn:schemas-microsoft-com:office:word" xmlns:w="http://schemas.openxmlformats.org/wordprocessingml/2006/main" xmlns:w14="http://schemas.microsoft.com/office/word/2010/wordml" xmlns:wpg="http://schemas.microsoft.com/office/word/2010/wordprocessingGroup" xmlns:wpi="http://schemas.microsoft.com/office/word/2010/wordprocessingInk" xmlns:wps="http://schemas.microsoft.com/office/word/2010/wordprocessingShape" xmlns:a14="http://schemas.microsoft.com/office/drawing/2010/main" val="0"/>
+                        <a14:useLocalDpi xmlns:a14="http://schemas.microsoft.com/office/drawing/2010/main" xmlns:wps="http://schemas.microsoft.com/office/word/2010/wordprocessingShape" xmlns:wpi="http://schemas.microsoft.com/office/word/2010/wordprocessingInk" xmlns:wpg="http://schemas.microsoft.com/office/word/2010/wordprocessingGroup" xmlns:w14="http://schemas.microsoft.com/office/word/2010/wordml" xmlns:w="http://schemas.openxmlformats.org/wordprocessingml/2006/main" xmlns:w10="urn:schemas-microsoft-com:office:word" xmlns:wp14="http://schemas.microsoft.com/office/word/2010/wordprocessingDrawing" xmlns:v="urn:schemas-microsoft-com:vml" xmlns:o="urn:schemas-microsoft-com:office:office" xmlns:mc="http://schemas.openxmlformats.org/markup-compatibility/2006" xmlns:wpc="http://schemas.microsoft.com/office/word/2010/wordprocessingCanvas" xmlns="" val="0"/>
                       </a:ext>
                     </a:extLst>
                   </a:blip>
@@ -53024,7 +53295,7 @@
                 <pic:spPr>
                   <a:xfrm>
                     <a:off x="0" y="0"/>
-                    <a:ext cx="2019300" cy="676275"/>
+                    <a:ext cx="1878330" cy="624840"/>
                   </a:xfrm>
                   <a:prstGeom prst="rect">
                     <a:avLst/>
@@ -53043,6 +53314,16 @@
 <file path=word/numbering.xml><?xml version="1.0" encoding="utf-8"?>
 <w:numbering xmlns:ve="http://schemas.openxmlformats.org/markup-compatibility/2006" xmlns:o="urn:schemas-microsoft-com:office:office" xmlns:r="http://schemas.openxmlformats.org/officeDocument/2006/relationships" xmlns:m="http://schemas.openxmlformats.org/officeDocument/2006/math" xmlns:v="urn:schemas-microsoft-com:vml" xmlns:wp="http://schemas.openxmlformats.org/drawingml/2006/wordprocessingDrawing" xmlns:w10="urn:schemas-microsoft-com:office:word" xmlns:w="http://schemas.openxmlformats.org/wordprocessingml/2006/main" xmlns:wne="http://schemas.microsoft.com/office/word/2006/wordml">
   <w:abstractNum w:abstractNumId="0">
+    <w:nsid w:val="FFFFFFFE"/>
+    <w:multiLevelType w:val="singleLevel"/>
+    <w:tmpl w:val="AB8A5A68"/>
+    <w:lvl w:ilvl="0">
+      <w:numFmt w:val="bullet"/>
+      <w:lvlText w:val="*"/>
+      <w:lvlJc w:val="left"/>
+    </w:lvl>
+  </w:abstractNum>
+  <w:abstractNum w:abstractNumId="1">
     <w:nsid w:val="072D0734"/>
     <w:multiLevelType w:val="hybridMultilevel"/>
     <w:tmpl w:val="FA7AABCE"/>
@@ -53155,7 +53436,7 @@
       </w:rPr>
     </w:lvl>
   </w:abstractNum>
-  <w:abstractNum w:abstractNumId="1">
+  <w:abstractNum w:abstractNumId="2">
     <w:nsid w:val="073C3289"/>
     <w:multiLevelType w:val="hybridMultilevel"/>
     <w:tmpl w:val="F7D8C2BC"/>
@@ -53268,7 +53549,7 @@
       </w:rPr>
     </w:lvl>
   </w:abstractNum>
-  <w:abstractNum w:abstractNumId="2">
+  <w:abstractNum w:abstractNumId="3">
     <w:nsid w:val="0CFB3667"/>
     <w:multiLevelType w:val="hybridMultilevel"/>
     <w:tmpl w:val="32E26886"/>
@@ -53381,7 +53662,7 @@
       </w:rPr>
     </w:lvl>
   </w:abstractNum>
-  <w:abstractNum w:abstractNumId="3">
+  <w:abstractNum w:abstractNumId="4">
     <w:nsid w:val="0DCC041D"/>
     <w:multiLevelType w:val="hybridMultilevel"/>
     <w:tmpl w:val="A43AE39E"/>
@@ -53494,7 +53775,7 @@
       </w:rPr>
     </w:lvl>
   </w:abstractNum>
-  <w:abstractNum w:abstractNumId="4">
+  <w:abstractNum w:abstractNumId="5">
     <w:nsid w:val="15C26D4F"/>
     <w:multiLevelType w:val="hybridMultilevel"/>
     <w:tmpl w:val="601ECBF0"/>
@@ -53607,7 +53888,7 @@
       </w:rPr>
     </w:lvl>
   </w:abstractNum>
-  <w:abstractNum w:abstractNumId="5">
+  <w:abstractNum w:abstractNumId="6">
     <w:nsid w:val="1EAA07A7"/>
     <w:multiLevelType w:val="hybridMultilevel"/>
     <w:tmpl w:val="9A8C7F0E"/>
@@ -53720,7 +54001,7 @@
       </w:rPr>
     </w:lvl>
   </w:abstractNum>
-  <w:abstractNum w:abstractNumId="6">
+  <w:abstractNum w:abstractNumId="7">
     <w:nsid w:val="1F3142A0"/>
     <w:multiLevelType w:val="multilevel"/>
     <w:tmpl w:val="08C86152"/>
@@ -53860,7 +54141,7 @@
       </w:rPr>
     </w:lvl>
   </w:abstractNum>
-  <w:abstractNum w:abstractNumId="7">
+  <w:abstractNum w:abstractNumId="8">
     <w:nsid w:val="1FBC1EC9"/>
     <w:multiLevelType w:val="hybridMultilevel"/>
     <w:tmpl w:val="7838A134"/>
@@ -53973,7 +54254,7 @@
       </w:rPr>
     </w:lvl>
   </w:abstractNum>
-  <w:abstractNum w:abstractNumId="8">
+  <w:abstractNum w:abstractNumId="9">
     <w:nsid w:val="218179C0"/>
     <w:multiLevelType w:val="hybridMultilevel"/>
     <w:tmpl w:val="07A6B828"/>
@@ -54086,7 +54367,7 @@
       </w:rPr>
     </w:lvl>
   </w:abstractNum>
-  <w:abstractNum w:abstractNumId="9">
+  <w:abstractNum w:abstractNumId="10">
     <w:nsid w:val="234670F4"/>
     <w:multiLevelType w:val="hybridMultilevel"/>
     <w:tmpl w:val="2AE26FF4"/>
@@ -54199,7 +54480,7 @@
       </w:rPr>
     </w:lvl>
   </w:abstractNum>
-  <w:abstractNum w:abstractNumId="10">
+  <w:abstractNum w:abstractNumId="11">
     <w:nsid w:val="28B612E6"/>
     <w:multiLevelType w:val="hybridMultilevel"/>
     <w:tmpl w:val="83CE1F26"/>
@@ -54312,7 +54593,7 @@
       </w:rPr>
     </w:lvl>
   </w:abstractNum>
-  <w:abstractNum w:abstractNumId="11">
+  <w:abstractNum w:abstractNumId="12">
     <w:nsid w:val="36DD7883"/>
     <w:multiLevelType w:val="hybridMultilevel"/>
     <w:tmpl w:val="0BD0AEC4"/>
@@ -54398,7 +54679,7 @@
       </w:pPr>
     </w:lvl>
   </w:abstractNum>
-  <w:abstractNum w:abstractNumId="12">
+  <w:abstractNum w:abstractNumId="13">
     <w:nsid w:val="3DD7282D"/>
     <w:multiLevelType w:val="hybridMultilevel"/>
     <w:tmpl w:val="002C1A1C"/>
@@ -54511,7 +54792,7 @@
       </w:rPr>
     </w:lvl>
   </w:abstractNum>
-  <w:abstractNum w:abstractNumId="13">
+  <w:abstractNum w:abstractNumId="14">
     <w:nsid w:val="441D4C75"/>
     <w:multiLevelType w:val="hybridMultilevel"/>
     <w:tmpl w:val="E5580B8A"/>
@@ -54624,7 +54905,7 @@
       </w:rPr>
     </w:lvl>
   </w:abstractNum>
-  <w:abstractNum w:abstractNumId="14">
+  <w:abstractNum w:abstractNumId="15">
     <w:nsid w:val="45EE0016"/>
     <w:multiLevelType w:val="hybridMultilevel"/>
     <w:tmpl w:val="E370CB46"/>
@@ -54713,7 +54994,7 @@
       </w:pPr>
     </w:lvl>
   </w:abstractNum>
-  <w:abstractNum w:abstractNumId="15">
+  <w:abstractNum w:abstractNumId="16">
     <w:nsid w:val="46706DEB"/>
     <w:multiLevelType w:val="hybridMultilevel"/>
     <w:tmpl w:val="B96E5C64"/>
@@ -54826,7 +55107,7 @@
       </w:rPr>
     </w:lvl>
   </w:abstractNum>
-  <w:abstractNum w:abstractNumId="16">
+  <w:abstractNum w:abstractNumId="17">
     <w:nsid w:val="480935EA"/>
     <w:multiLevelType w:val="multilevel"/>
     <w:tmpl w:val="08C86152"/>
@@ -54966,7 +55247,7 @@
       </w:rPr>
     </w:lvl>
   </w:abstractNum>
-  <w:abstractNum w:abstractNumId="17">
+  <w:abstractNum w:abstractNumId="18">
     <w:nsid w:val="48A65AB6"/>
     <w:multiLevelType w:val="multilevel"/>
     <w:tmpl w:val="08C86152"/>
@@ -55106,7 +55387,7 @@
       </w:rPr>
     </w:lvl>
   </w:abstractNum>
-  <w:abstractNum w:abstractNumId="18">
+  <w:abstractNum w:abstractNumId="19">
     <w:nsid w:val="4E585CE4"/>
     <w:multiLevelType w:val="hybridMultilevel"/>
     <w:tmpl w:val="E33AEB04"/>
@@ -55219,7 +55500,7 @@
       </w:rPr>
     </w:lvl>
   </w:abstractNum>
-  <w:abstractNum w:abstractNumId="19">
+  <w:abstractNum w:abstractNumId="20">
     <w:nsid w:val="4F605979"/>
     <w:multiLevelType w:val="multilevel"/>
     <w:tmpl w:val="8E3AEE50"/>
@@ -55359,7 +55640,7 @@
       </w:rPr>
     </w:lvl>
   </w:abstractNum>
-  <w:abstractNum w:abstractNumId="20">
+  <w:abstractNum w:abstractNumId="21">
     <w:nsid w:val="5064613F"/>
     <w:multiLevelType w:val="hybridMultilevel"/>
     <w:tmpl w:val="D690F594"/>
@@ -55472,7 +55753,7 @@
       </w:rPr>
     </w:lvl>
   </w:abstractNum>
-  <w:abstractNum w:abstractNumId="21">
+  <w:abstractNum w:abstractNumId="22">
     <w:nsid w:val="52A95AED"/>
     <w:multiLevelType w:val="hybridMultilevel"/>
     <w:tmpl w:val="1DFE102A"/>
@@ -55585,7 +55866,7 @@
       </w:rPr>
     </w:lvl>
   </w:abstractNum>
-  <w:abstractNum w:abstractNumId="22">
+  <w:abstractNum w:abstractNumId="23">
     <w:nsid w:val="5350780B"/>
     <w:multiLevelType w:val="hybridMultilevel"/>
     <w:tmpl w:val="FCC81322"/>
@@ -55698,7 +55979,7 @@
       </w:rPr>
     </w:lvl>
   </w:abstractNum>
-  <w:abstractNum w:abstractNumId="23">
+  <w:abstractNum w:abstractNumId="24">
     <w:nsid w:val="55735C8D"/>
     <w:multiLevelType w:val="hybridMultilevel"/>
     <w:tmpl w:val="8F02D5C6"/>
@@ -55811,7 +56092,7 @@
       </w:rPr>
     </w:lvl>
   </w:abstractNum>
-  <w:abstractNum w:abstractNumId="24">
+  <w:abstractNum w:abstractNumId="25">
     <w:nsid w:val="57DC4C87"/>
     <w:multiLevelType w:val="hybridMultilevel"/>
     <w:tmpl w:val="2806E3BA"/>
@@ -55924,7 +56205,7 @@
       </w:rPr>
     </w:lvl>
   </w:abstractNum>
-  <w:abstractNum w:abstractNumId="25">
+  <w:abstractNum w:abstractNumId="26">
     <w:nsid w:val="5A0950DA"/>
     <w:multiLevelType w:val="hybridMultilevel"/>
     <w:tmpl w:val="18328382"/>
@@ -56037,7 +56318,7 @@
       </w:rPr>
     </w:lvl>
   </w:abstractNum>
-  <w:abstractNum w:abstractNumId="26">
+  <w:abstractNum w:abstractNumId="27">
     <w:nsid w:val="5B4C494B"/>
     <w:multiLevelType w:val="hybridMultilevel"/>
     <w:tmpl w:val="EFC271AE"/>
@@ -56150,7 +56431,7 @@
       </w:rPr>
     </w:lvl>
   </w:abstractNum>
-  <w:abstractNum w:abstractNumId="27">
+  <w:abstractNum w:abstractNumId="28">
     <w:nsid w:val="5C1C67AF"/>
     <w:multiLevelType w:val="multilevel"/>
     <w:tmpl w:val="08C86152"/>
@@ -56290,7 +56571,7 @@
       </w:rPr>
     </w:lvl>
   </w:abstractNum>
-  <w:abstractNum w:abstractNumId="28">
+  <w:abstractNum w:abstractNumId="29">
     <w:nsid w:val="5FB73890"/>
     <w:multiLevelType w:val="hybridMultilevel"/>
     <w:tmpl w:val="567405D8"/>
@@ -56403,7 +56684,7 @@
       </w:rPr>
     </w:lvl>
   </w:abstractNum>
-  <w:abstractNum w:abstractNumId="29">
+  <w:abstractNum w:abstractNumId="30">
     <w:nsid w:val="60BD0257"/>
     <w:multiLevelType w:val="multilevel"/>
     <w:tmpl w:val="8E3AEE50"/>
@@ -56543,7 +56824,7 @@
       </w:rPr>
     </w:lvl>
   </w:abstractNum>
-  <w:abstractNum w:abstractNumId="30">
+  <w:abstractNum w:abstractNumId="31">
     <w:nsid w:val="62397016"/>
     <w:multiLevelType w:val="hybridMultilevel"/>
     <w:tmpl w:val="7E306AAA"/>
@@ -56656,7 +56937,7 @@
       </w:rPr>
     </w:lvl>
   </w:abstractNum>
-  <w:abstractNum w:abstractNumId="31">
+  <w:abstractNum w:abstractNumId="32">
     <w:nsid w:val="62424BFD"/>
     <w:multiLevelType w:val="hybridMultilevel"/>
     <w:tmpl w:val="6CA4684A"/>
@@ -56769,7 +57050,7 @@
       </w:rPr>
     </w:lvl>
   </w:abstractNum>
-  <w:abstractNum w:abstractNumId="32">
+  <w:abstractNum w:abstractNumId="33">
     <w:nsid w:val="67DF20FA"/>
     <w:multiLevelType w:val="hybridMultilevel"/>
     <w:tmpl w:val="46C44EC2"/>
@@ -56882,7 +57163,7 @@
       </w:rPr>
     </w:lvl>
   </w:abstractNum>
-  <w:abstractNum w:abstractNumId="33">
+  <w:abstractNum w:abstractNumId="34">
     <w:nsid w:val="6CBA620A"/>
     <w:multiLevelType w:val="hybridMultilevel"/>
     <w:tmpl w:val="D8DABC74"/>
@@ -56995,7 +57276,7 @@
       </w:rPr>
     </w:lvl>
   </w:abstractNum>
-  <w:abstractNum w:abstractNumId="34">
+  <w:abstractNum w:abstractNumId="35">
     <w:nsid w:val="6F044431"/>
     <w:multiLevelType w:val="hybridMultilevel"/>
     <w:tmpl w:val="4F4CA756"/>
@@ -57108,7 +57389,7 @@
       </w:rPr>
     </w:lvl>
   </w:abstractNum>
-  <w:abstractNum w:abstractNumId="35">
+  <w:abstractNum w:abstractNumId="36">
     <w:nsid w:val="6F6C61DC"/>
     <w:multiLevelType w:val="multilevel"/>
     <w:tmpl w:val="08C86152"/>
@@ -57248,7 +57529,7 @@
       </w:rPr>
     </w:lvl>
   </w:abstractNum>
-  <w:abstractNum w:abstractNumId="36">
+  <w:abstractNum w:abstractNumId="37">
     <w:nsid w:val="746236EC"/>
     <w:multiLevelType w:val="multilevel"/>
     <w:tmpl w:val="08C86152"/>
@@ -57388,7 +57669,7 @@
       </w:rPr>
     </w:lvl>
   </w:abstractNum>
-  <w:abstractNum w:abstractNumId="37">
+  <w:abstractNum w:abstractNumId="38">
     <w:nsid w:val="77067992"/>
     <w:multiLevelType w:val="multilevel"/>
     <w:tmpl w:val="8E3AEE50"/>
@@ -57529,118 +57810,132 @@
     </w:lvl>
   </w:abstractNum>
   <w:num w:numId="1">
+    <w:abstractNumId w:val="36"/>
+  </w:num>
+  <w:num w:numId="2">
+    <w:abstractNumId w:val="30"/>
+  </w:num>
+  <w:num w:numId="3">
+    <w:abstractNumId w:val="4"/>
+  </w:num>
+  <w:num w:numId="4">
+    <w:abstractNumId w:val="14"/>
+  </w:num>
+  <w:num w:numId="5">
+    <w:abstractNumId w:val="33"/>
+  </w:num>
+  <w:num w:numId="6">
+    <w:abstractNumId w:val="3"/>
+  </w:num>
+  <w:num w:numId="7">
+    <w:abstractNumId w:val="23"/>
+  </w:num>
+  <w:num w:numId="8">
+    <w:abstractNumId w:val="27"/>
+  </w:num>
+  <w:num w:numId="9">
+    <w:abstractNumId w:val="11"/>
+  </w:num>
+  <w:num w:numId="10">
+    <w:abstractNumId w:val="21"/>
+  </w:num>
+  <w:num w:numId="11">
+    <w:abstractNumId w:val="8"/>
+  </w:num>
+  <w:num w:numId="12">
+    <w:abstractNumId w:val="13"/>
+  </w:num>
+  <w:num w:numId="13">
+    <w:abstractNumId w:val="38"/>
+  </w:num>
+  <w:num w:numId="14">
+    <w:abstractNumId w:val="32"/>
+  </w:num>
+  <w:num w:numId="15">
+    <w:abstractNumId w:val="9"/>
+  </w:num>
+  <w:num w:numId="16">
+    <w:abstractNumId w:val="25"/>
+  </w:num>
+  <w:num w:numId="17">
     <w:abstractNumId w:val="35"/>
   </w:num>
-  <w:num w:numId="2">
+  <w:num w:numId="18">
+    <w:abstractNumId w:val="24"/>
+  </w:num>
+  <w:num w:numId="19">
+    <w:abstractNumId w:val="15"/>
+  </w:num>
+  <w:num w:numId="20">
+    <w:abstractNumId w:val="22"/>
+  </w:num>
+  <w:num w:numId="21">
+    <w:abstractNumId w:val="6"/>
+  </w:num>
+  <w:num w:numId="22">
+    <w:abstractNumId w:val="34"/>
+  </w:num>
+  <w:num w:numId="23">
+    <w:abstractNumId w:val="5"/>
+  </w:num>
+  <w:num w:numId="24">
+    <w:abstractNumId w:val="2"/>
+  </w:num>
+  <w:num w:numId="25">
+    <w:abstractNumId w:val="10"/>
+  </w:num>
+  <w:num w:numId="26">
+    <w:abstractNumId w:val="26"/>
+  </w:num>
+  <w:num w:numId="27">
+    <w:abstractNumId w:val="16"/>
+  </w:num>
+  <w:num w:numId="28">
+    <w:abstractNumId w:val="1"/>
+  </w:num>
+  <w:num w:numId="29">
+    <w:abstractNumId w:val="20"/>
+  </w:num>
+  <w:num w:numId="30">
+    <w:abstractNumId w:val="19"/>
+  </w:num>
+  <w:num w:numId="31">
     <w:abstractNumId w:val="29"/>
   </w:num>
-  <w:num w:numId="3">
-    <w:abstractNumId w:val="3"/>
+  <w:num w:numId="32">
+    <w:abstractNumId w:val="17"/>
   </w:num>
-  <w:num w:numId="4">
-    <w:abstractNumId w:val="13"/>
+  <w:num w:numId="33">
+    <w:abstractNumId w:val="28"/>
   </w:num>
-  <w:num w:numId="5">
-    <w:abstractNumId w:val="32"/>
-  </w:num>
-  <w:num w:numId="6">
-    <w:abstractNumId w:val="2"/>
-  </w:num>
-  <w:num w:numId="7">
-    <w:abstractNumId w:val="22"/>
-  </w:num>
-  <w:num w:numId="8">
-    <w:abstractNumId w:val="26"/>
-  </w:num>
-  <w:num w:numId="9">
-    <w:abstractNumId w:val="10"/>
-  </w:num>
-  <w:num w:numId="10">
-    <w:abstractNumId w:val="20"/>
-  </w:num>
-  <w:num w:numId="11">
+  <w:num w:numId="34">
     <w:abstractNumId w:val="7"/>
   </w:num>
-  <w:num w:numId="12">
+  <w:num w:numId="35">
+    <w:abstractNumId w:val="31"/>
+  </w:num>
+  <w:num w:numId="36">
     <w:abstractNumId w:val="12"/>
   </w:num>
-  <w:num w:numId="13">
+  <w:num w:numId="37">
+    <w:abstractNumId w:val="18"/>
+  </w:num>
+  <w:num w:numId="38">
     <w:abstractNumId w:val="37"/>
   </w:num>
-  <w:num w:numId="14">
-    <w:abstractNumId w:val="31"/>
-  </w:num>
-  <w:num w:numId="15">
-    <w:abstractNumId w:val="8"/>
-  </w:num>
-  <w:num w:numId="16">
-    <w:abstractNumId w:val="24"/>
-  </w:num>
-  <w:num w:numId="17">
-    <w:abstractNumId w:val="34"/>
-  </w:num>
-  <w:num w:numId="18">
-    <w:abstractNumId w:val="23"/>
-  </w:num>
-  <w:num w:numId="19">
-    <w:abstractNumId w:val="14"/>
-  </w:num>
-  <w:num w:numId="20">
-    <w:abstractNumId w:val="21"/>
-  </w:num>
-  <w:num w:numId="21">
-    <w:abstractNumId w:val="5"/>
-  </w:num>
-  <w:num w:numId="22">
-    <w:abstractNumId w:val="33"/>
-  </w:num>
-  <w:num w:numId="23">
-    <w:abstractNumId w:val="4"/>
-  </w:num>
-  <w:num w:numId="24">
-    <w:abstractNumId w:val="1"/>
-  </w:num>
-  <w:num w:numId="25">
-    <w:abstractNumId w:val="9"/>
-  </w:num>
-  <w:num w:numId="26">
-    <w:abstractNumId w:val="25"/>
-  </w:num>
-  <w:num w:numId="27">
-    <w:abstractNumId w:val="15"/>
-  </w:num>
-  <w:num w:numId="28">
+  <w:num w:numId="39">
     <w:abstractNumId w:val="0"/>
-  </w:num>
-  <w:num w:numId="29">
-    <w:abstractNumId w:val="19"/>
-  </w:num>
-  <w:num w:numId="30">
-    <w:abstractNumId w:val="18"/>
-  </w:num>
-  <w:num w:numId="31">
-    <w:abstractNumId w:val="28"/>
-  </w:num>
-  <w:num w:numId="32">
-    <w:abstractNumId w:val="16"/>
-  </w:num>
-  <w:num w:numId="33">
-    <w:abstractNumId w:val="27"/>
-  </w:num>
-  <w:num w:numId="34">
-    <w:abstractNumId w:val="6"/>
-  </w:num>
-  <w:num w:numId="35">
-    <w:abstractNumId w:val="30"/>
-  </w:num>
-  <w:num w:numId="36">
-    <w:abstractNumId w:val="11"/>
-  </w:num>
-  <w:num w:numId="37">
-    <w:abstractNumId w:val="17"/>
-  </w:num>
-  <w:num w:numId="38">
-    <w:abstractNumId w:val="36"/>
+    <w:lvlOverride w:ilvl="0">
+      <w:lvl w:ilvl="0">
+        <w:numFmt w:val="bullet"/>
+        <w:lvlText w:val=""/>
+        <w:legacy w:legacy="1" w:legacySpace="0" w:legacyIndent="360"/>
+        <w:lvlJc w:val="left"/>
+        <w:rPr>
+          <w:rFonts w:ascii="Symbol" w:hAnsi="Symbol" w:hint="default"/>
+        </w:rPr>
+      </w:lvl>
+    </w:lvlOverride>
   </w:num>
 </w:numbering>
 </file>
@@ -58031,7 +58326,6 @@
   <w:style w:type="character" w:default="1" w:styleId="Fuentedeprrafopredeter">
     <w:name w:val="Default Paragraph Font"/>
     <w:uiPriority w:val="1"/>
-    <w:semiHidden/>
     <w:unhideWhenUsed/>
   </w:style>
   <w:style w:type="table" w:default="1" w:styleId="Tablanormal">
@@ -65511,7 +65805,7 @@
 </file>
 
 <file path=customXml/itemProps1.xml><?xml version="1.0" encoding="utf-8"?>
-<ds:datastoreItem xmlns:ds="http://schemas.openxmlformats.org/officeDocument/2006/customXml" ds:itemID="{D4A4CA30-F4D1-4071-AA82-FCA81385B05F}">
+<ds:datastoreItem xmlns:ds="http://schemas.openxmlformats.org/officeDocument/2006/customXml" ds:itemID="{8F7F449D-FA6B-4AA8-A627-387D3C625046}">
   <ds:schemaRefs>
     <ds:schemaRef ds:uri="http://schemas.openxmlformats.org/officeDocument/2006/bibliography"/>
   </ds:schemaRefs>

</xml_diff>